<commit_message>
Fixed weighted sum calculation
</commit_message>
<xml_diff>
--- a/documents/Research Document.docx
+++ b/documents/Research Document.docx
@@ -1574,7 +1574,25 @@
     </w:p>
     <w:p>
       <w:r>
-        <w:t xml:space="preserve">Neural networks, also known as artificial neural networks (ANNs) or simulated neural networks (SNNs), are </w:t>
+        <w:t>To put it simply, n</w:t>
+      </w:r>
+      <w:r>
+        <w:t>eural networks</w:t>
+      </w:r>
+      <w:r>
+        <w:t xml:space="preserve"> – also</w:t>
+      </w:r>
+      <w:r>
+        <w:t xml:space="preserve"> known as artificial neural networks (ANNs) or simulated neural networks (SNNs)</w:t>
+      </w:r>
+      <w:r>
+        <w:t xml:space="preserve"> – </w:t>
+      </w:r>
+      <w:r>
+        <w:t>are</w:t>
+      </w:r>
+      <w:r>
+        <w:t xml:space="preserve"> </w:t>
       </w:r>
       <w:r>
         <w:t>a method of machine learning</w:t>
@@ -1598,28 +1616,7 @@
         <w:t xml:space="preserve"> node </w:t>
       </w:r>
       <w:r>
-        <w:t xml:space="preserve">layers, containing an input layer, one or more hidden layers, and an output layer. Each </w:t>
-      </w:r>
-      <w:r>
-        <w:t>artificial neuron (</w:t>
-      </w:r>
-      <w:r>
-        <w:t>called a ‘</w:t>
-      </w:r>
-      <w:r>
-        <w:t>node</w:t>
-      </w:r>
-      <w:r>
-        <w:t>’</w:t>
-      </w:r>
-      <w:r>
-        <w:t>)</w:t>
-      </w:r>
-      <w:r>
-        <w:t xml:space="preserve"> </w:t>
-      </w:r>
-      <w:r>
-        <w:t>connects to another and has an associated weight and threshold. If the output of any individual node is above the specified threshold value, that node is activated, sending data to the next layer of the network. Otherwise, no data is passed along to the next layer of the network</w:t>
+        <w:t>layers, containing an input layer, one or more hidden layers, and an output layer</w:t>
       </w:r>
       <w:sdt>
         <w:sdtPr>
@@ -1684,6 +1681,274 @@
         <w:t>images.</w:t>
       </w:r>
     </w:p>
+    <w:p>
+      <w:pPr>
+        <w:pStyle w:val="Kop1"/>
+      </w:pPr>
+      <w:r>
+        <w:t>How a neural network works</w:t>
+      </w:r>
+    </w:p>
+    <w:p>
+      <w:r>
+        <w:t>Each connection between nodes in a network has an associated weight.</w:t>
+      </w:r>
+      <w:r>
+        <w:t xml:space="preserve"> This weight is used to calculate the weighted sum of all the inputs a node receives. </w:t>
+      </w:r>
+      <w:r>
+        <w:t>Then, the bias is added to the weighted sum to compute the output signal of the node.</w:t>
+      </w:r>
+      <w:r>
+        <w:t xml:space="preserve"> This can be written as the following equation, where </w:t>
+      </w:r>
+      <w:r>
+        <w:rPr>
+          <w:i/>
+          <w:iCs/>
+        </w:rPr>
+        <w:t>y</w:t>
+      </w:r>
+      <w:r>
+        <w:t xml:space="preserve"> represents the output signal</w:t>
+      </w:r>
+      <w:r>
+        <w:t xml:space="preserve">, </w:t>
+      </w:r>
+      <w:r>
+        <w:rPr>
+          <w:i/>
+          <w:iCs/>
+        </w:rPr>
+        <w:t>w</w:t>
+      </w:r>
+      <w:r>
+        <w:t xml:space="preserve"> represents the connection weight</w:t>
+      </w:r>
+      <w:r>
+        <w:t xml:space="preserve">, </w:t>
+      </w:r>
+      <w:r>
+        <w:rPr>
+          <w:i/>
+          <w:iCs/>
+        </w:rPr>
+        <w:t>b</w:t>
+      </w:r>
+      <w:r>
+        <w:t xml:space="preserve"> represents the bias,</w:t>
+      </w:r>
+      <w:r>
+        <w:t xml:space="preserve"> and </w:t>
+      </w:r>
+      <w:r>
+        <w:rPr>
+          <w:i/>
+          <w:iCs/>
+        </w:rPr>
+        <w:t>a</w:t>
+      </w:r>
+      <w:r>
+        <w:t xml:space="preserve"> represents the input value</w:t>
+      </w:r>
+      <w:r>
+        <w:t>:</w:t>
+      </w:r>
+    </w:p>
+    <w:p>
+      <w:pPr>
+        <w:rPr>
+          <w:rFonts w:eastAsiaTheme="minorEastAsia"/>
+        </w:rPr>
+      </w:pPr>
+      <m:oMathPara>
+        <m:oMath>
+          <m:r>
+            <w:rPr>
+              <w:rFonts w:ascii="Cambria Math" w:hAnsi="Cambria Math" w:cstheme="minorHAnsi"/>
+            </w:rPr>
+            <m:t>y</m:t>
+          </m:r>
+          <m:r>
+            <w:rPr>
+              <w:rFonts w:ascii="Cambria Math" w:hAnsi="Cambria Math" w:cstheme="minorHAnsi"/>
+            </w:rPr>
+            <m:t>=</m:t>
+          </m:r>
+          <m:r>
+            <w:rPr>
+              <w:rFonts w:ascii="Cambria Math" w:hAnsi="Cambria Math" w:cstheme="minorHAnsi"/>
+            </w:rPr>
+            <m:t xml:space="preserve"> σ</m:t>
+          </m:r>
+          <m:d>
+            <m:dPr>
+              <m:ctrlPr>
+                <w:rPr>
+                  <w:rFonts w:ascii="Cambria Math" w:hAnsi="Cambria Math" w:cstheme="minorHAnsi"/>
+                  <w:i/>
+                </w:rPr>
+              </m:ctrlPr>
+            </m:dPr>
+            <m:e>
+              <m:nary>
+                <m:naryPr>
+                  <m:chr m:val="∑"/>
+                  <m:limLoc m:val="undOvr"/>
+                  <m:ctrlPr>
+                    <w:rPr>
+                      <w:rFonts w:ascii="Cambria Math" w:hAnsi="Cambria Math" w:cstheme="minorHAnsi"/>
+                      <w:i/>
+                    </w:rPr>
+                  </m:ctrlPr>
+                </m:naryPr>
+                <m:sub>
+                  <m:r>
+                    <w:rPr>
+                      <w:rFonts w:ascii="Cambria Math" w:hAnsi="Cambria Math" w:cstheme="minorHAnsi"/>
+                    </w:rPr>
+                    <m:t>i=0</m:t>
+                  </m:r>
+                </m:sub>
+                <m:sup>
+                  <m:r>
+                    <w:rPr>
+                      <w:rFonts w:ascii="Cambria Math" w:hAnsi="Cambria Math" w:cstheme="minorHAnsi"/>
+                    </w:rPr>
+                    <m:t>n</m:t>
+                  </m:r>
+                </m:sup>
+                <m:e>
+                  <m:sSub>
+                    <m:sSubPr>
+                      <m:ctrlPr>
+                        <w:rPr>
+                          <w:rFonts w:ascii="Cambria Math" w:hAnsi="Cambria Math" w:cstheme="minorHAnsi"/>
+                          <w:i/>
+                        </w:rPr>
+                      </m:ctrlPr>
+                    </m:sSubPr>
+                    <m:e>
+                      <m:r>
+                        <w:rPr>
+                          <w:rFonts w:ascii="Cambria Math" w:hAnsi="Cambria Math" w:cstheme="minorHAnsi"/>
+                        </w:rPr>
+                        <m:t>w</m:t>
+                      </m:r>
+                    </m:e>
+                    <m:sub>
+                      <m:r>
+                        <w:rPr>
+                          <w:rFonts w:ascii="Cambria Math" w:hAnsi="Cambria Math" w:cstheme="minorHAnsi"/>
+                        </w:rPr>
+                        <m:t>i</m:t>
+                      </m:r>
+                    </m:sub>
+                  </m:sSub>
+                  <m:sSub>
+                    <m:sSubPr>
+                      <m:ctrlPr>
+                        <w:rPr>
+                          <w:rFonts w:ascii="Cambria Math" w:hAnsi="Cambria Math" w:cstheme="minorHAnsi"/>
+                          <w:i/>
+                        </w:rPr>
+                      </m:ctrlPr>
+                    </m:sSubPr>
+                    <m:e>
+                      <m:r>
+                        <w:rPr>
+                          <w:rFonts w:ascii="Cambria Math" w:hAnsi="Cambria Math" w:cstheme="minorHAnsi"/>
+                        </w:rPr>
+                        <m:t>a</m:t>
+                      </m:r>
+                    </m:e>
+                    <m:sub>
+                      <m:r>
+                        <w:rPr>
+                          <w:rFonts w:ascii="Cambria Math" w:hAnsi="Cambria Math" w:cstheme="minorHAnsi"/>
+                        </w:rPr>
+                        <m:t>i</m:t>
+                      </m:r>
+                    </m:sub>
+                  </m:sSub>
+                </m:e>
+              </m:nary>
+              <m:r>
+                <w:rPr>
+                  <w:rFonts w:ascii="Cambria Math" w:hAnsi="Cambria Math" w:cstheme="minorHAnsi"/>
+                </w:rPr>
+                <m:t>+b</m:t>
+              </m:r>
+            </m:e>
+          </m:d>
+        </m:oMath>
+      </m:oMathPara>
+    </w:p>
+    <w:p>
+      <w:r>
+        <w:t>T</w:t>
+      </w:r>
+      <w:r>
+        <w:t xml:space="preserve">he sigmoid is only </w:t>
+      </w:r>
+      <w:r>
+        <w:t>calculated</w:t>
+      </w:r>
+      <w:r>
+        <w:t xml:space="preserve"> if the weighted sum</w:t>
+      </w:r>
+      <w:r>
+        <w:t xml:space="preserve"> + bias is higher than the threshold</w:t>
+      </w:r>
+      <w:r>
+        <w:t xml:space="preserve">, after which the node is activated. Otherwise, the node is not </w:t>
+      </w:r>
+      <w:r>
+        <w:t>activated,</w:t>
+      </w:r>
+      <w:r>
+        <w:t xml:space="preserve"> and no signal </w:t>
+      </w:r>
+      <w:r>
+        <w:t>will be</w:t>
+      </w:r>
+      <w:r>
+        <w:t xml:space="preserve"> sent out</w:t>
+      </w:r>
+      <w:r>
+        <w:t xml:space="preserve"> </w:t>
+      </w:r>
+      <w:sdt>
+        <w:sdtPr>
+          <w:id w:val="160520831"/>
+          <w:citation/>
+        </w:sdtPr>
+        <w:sdtContent>
+          <w:r>
+            <w:fldChar w:fldCharType="begin"/>
+          </w:r>
+          <w:r>
+            <w:instrText xml:space="preserve"> CITATION 3Bl17 \l 1043 </w:instrText>
+          </w:r>
+          <w:r>
+            <w:fldChar w:fldCharType="separate"/>
+          </w:r>
+          <w:r>
+            <w:rPr>
+              <w:noProof/>
+            </w:rPr>
+            <w:t>(3Blue1Brown, 2017)</w:t>
+          </w:r>
+          <w:r>
+            <w:fldChar w:fldCharType="end"/>
+          </w:r>
+        </w:sdtContent>
+      </w:sdt>
+      <w:r>
+        <w:t>.</w:t>
+      </w:r>
+    </w:p>
+    <w:p/>
     <w:p>
       <w:pPr>
         <w:pStyle w:val="Kop1"/>
@@ -1857,6 +2122,7 @@
         <w:rPr>
           <w:noProof/>
         </w:rPr>
+        <w:lastRenderedPageBreak/>
         <w:drawing>
           <wp:inline distT="0" distB="0" distL="0" distR="0" wp14:anchorId="1C46EBB5" wp14:editId="75C7A52F">
             <wp:extent cx="5760720" cy="2646045"/>
@@ -1914,27 +2180,14 @@
       <w:r>
         <w:t xml:space="preserve">Figure </w:t>
       </w:r>
-      <w:r>
-        <w:fldChar w:fldCharType="begin"/>
-      </w:r>
-      <w:r>
-        <w:instrText xml:space="preserve"> SEQ Figure \* ARABIC </w:instrText>
-      </w:r>
-      <w:r>
-        <w:fldChar w:fldCharType="separate"/>
-      </w:r>
-      <w:r>
-        <w:rPr>
-          <w:noProof/>
-        </w:rPr>
-        <w:t>1</w:t>
-      </w:r>
-      <w:r>
-        <w:rPr>
-          <w:noProof/>
-        </w:rPr>
-        <w:fldChar w:fldCharType="end"/>
-      </w:r>
+      <w:fldSimple w:instr=" SEQ Figure \* ARABIC ">
+        <w:r>
+          <w:rPr>
+            <w:noProof/>
+          </w:rPr>
+          <w:t>1</w:t>
+        </w:r>
+      </w:fldSimple>
       <w:r>
         <w:t>: Diagram of a perceptron</w:t>
       </w:r>
@@ -2097,7 +2350,6 @@
         <w:rPr>
           <w:noProof/>
         </w:rPr>
-        <w:lastRenderedPageBreak/>
         <w:drawing>
           <wp:inline distT="0" distB="0" distL="0" distR="0" wp14:anchorId="793B34C4" wp14:editId="46BE78E0">
             <wp:extent cx="4492625" cy="2703195"/>
@@ -2155,27 +2407,14 @@
       <w:r>
         <w:t xml:space="preserve">Figure </w:t>
       </w:r>
-      <w:r>
-        <w:fldChar w:fldCharType="begin"/>
-      </w:r>
-      <w:r>
-        <w:instrText xml:space="preserve"> SEQ Figure \* ARABIC </w:instrText>
-      </w:r>
-      <w:r>
-        <w:fldChar w:fldCharType="separate"/>
-      </w:r>
-      <w:r>
-        <w:rPr>
-          <w:noProof/>
-        </w:rPr>
-        <w:t>2</w:t>
-      </w:r>
-      <w:r>
-        <w:rPr>
-          <w:noProof/>
-        </w:rPr>
-        <w:fldChar w:fldCharType="end"/>
-      </w:r>
+      <w:fldSimple w:instr=" SEQ Figure \* ARABIC ">
+        <w:r>
+          <w:rPr>
+            <w:noProof/>
+          </w:rPr>
+          <w:t>2</w:t>
+        </w:r>
+      </w:fldSimple>
       <w:r>
         <w:t xml:space="preserve">: </w:t>
       </w:r>
@@ -2306,6 +2545,7 @@
       </w:pPr>
       <w:bookmarkStart w:id="7" w:name="_Toc83713432"/>
       <w:r>
+        <w:lastRenderedPageBreak/>
         <w:t>R</w:t>
       </w:r>
       <w:r>
@@ -2366,6 +2606,7 @@
           <w:id w:val="-1957932880"/>
           <w:citation/>
         </w:sdtPr>
+        <w:sdtEndPr/>
         <w:sdtContent>
           <w:r>
             <w:rPr>
@@ -2472,38 +2713,22 @@
       <w:r>
         <w:t xml:space="preserve">Figure </w:t>
       </w:r>
-      <w:r>
-        <w:fldChar w:fldCharType="begin"/>
-      </w:r>
-      <w:r>
-        <w:instrText xml:space="preserve"> SEQ Figure \* ARABIC </w:instrText>
-      </w:r>
-      <w:r>
-        <w:fldChar w:fldCharType="separate"/>
-      </w:r>
-      <w:r>
-        <w:rPr>
-          <w:noProof/>
-        </w:rPr>
-        <w:t>3</w:t>
-      </w:r>
-      <w:r>
-        <w:fldChar w:fldCharType="end"/>
-      </w:r>
-      <w:r>
-        <w:t xml:space="preserve">: </w:t>
-      </w:r>
-      <w:r>
-        <w:t>Comparison of Recurrent Neural Networks (</w:t>
+      <w:fldSimple w:instr=" SEQ Figure \* ARABIC ">
+        <w:r>
+          <w:rPr>
+            <w:noProof/>
+          </w:rPr>
+          <w:t>3</w:t>
+        </w:r>
+      </w:fldSimple>
+      <w:r>
+        <w:t>: Comparison of Recurrent Neural Networks (</w:t>
       </w:r>
       <w:r>
         <w:t>l</w:t>
       </w:r>
       <w:r>
-        <w:t>eft) and Feedforward Neural Networks (right)</w:t>
-      </w:r>
-      <w:r>
-        <w:t>. (Source: ibm.com)</w:t>
+        <w:t>eft) and Feedforward Neural Networks (right). (Source: ibm.com)</w:t>
       </w:r>
     </w:p>
     <w:p>
@@ -2524,10 +2749,7 @@
         </w:rPr>
       </w:pPr>
       <w:r>
-        <w:t>Convolutional neural networks are distinguished from other neural networks by their superior performance with image, speech, or audio signal inputs.</w:t>
-      </w:r>
-      <w:r>
-        <w:t xml:space="preserve"> They </w:t>
+        <w:t xml:space="preserve">Convolutional neural networks are distinguished from other neural networks by their superior performance with image, speech, or audio signal inputs. They </w:t>
       </w:r>
       <w:r>
         <w:rPr>
@@ -2539,13 +2761,19 @@
         <w:rPr>
           <w:lang w:eastAsia="en-GB"/>
         </w:rPr>
-        <w:t xml:space="preserve"> three main types of layers</w:t>
-      </w:r>
-      <w:r>
-        <w:rPr>
-          <w:lang w:eastAsia="en-GB"/>
-        </w:rPr>
-        <w:t xml:space="preserve">; </w:t>
+        <w:t xml:space="preserve"> three main types of </w:t>
+      </w:r>
+      <w:r>
+        <w:rPr>
+          <w:lang w:eastAsia="en-GB"/>
+        </w:rPr>
+        <w:t>layers:</w:t>
+      </w:r>
+      <w:r>
+        <w:rPr>
+          <w:lang w:eastAsia="en-GB"/>
+        </w:rPr>
+        <w:t xml:space="preserve"> </w:t>
       </w:r>
       <w:r>
         <w:rPr>
@@ -2557,8 +2785,21 @@
         <w:rPr>
           <w:lang w:eastAsia="en-GB"/>
         </w:rPr>
-        <w:lastRenderedPageBreak/>
-        <w:t>convolutional, pooling, and fully-connected layer</w:t>
+        <w:t xml:space="preserve">convolutional, pooling, and </w:t>
+      </w:r>
+      <w:proofErr w:type="gramStart"/>
+      <w:r>
+        <w:rPr>
+          <w:lang w:eastAsia="en-GB"/>
+        </w:rPr>
+        <w:t>fully-connected</w:t>
+      </w:r>
+      <w:proofErr w:type="gramEnd"/>
+      <w:r>
+        <w:rPr>
+          <w:lang w:eastAsia="en-GB"/>
+        </w:rPr>
+        <w:t xml:space="preserve"> layer</w:t>
       </w:r>
       <w:r>
         <w:rPr>
@@ -2580,6 +2821,7 @@
           <w:id w:val="431249163"/>
           <w:citation/>
         </w:sdtPr>
+        <w:sdtEndPr/>
         <w:sdtContent>
           <w:r>
             <w:rPr>
@@ -2671,13 +2913,33 @@
         <w:rPr>
           <w:lang w:eastAsia="en-GB"/>
         </w:rPr>
-        <w:t xml:space="preserve">As mentioned in the previous chapter, the consist of three main layers; </w:t>
-      </w:r>
-      <w:r>
-        <w:rPr>
-          <w:lang w:eastAsia="en-GB"/>
-        </w:rPr>
-        <w:t>the convolutional, pooling, and fully-connected layer.</w:t>
+        <w:t xml:space="preserve">As mentioned in the previous chapter, the consist of three main </w:t>
+      </w:r>
+      <w:r>
+        <w:rPr>
+          <w:lang w:eastAsia="en-GB"/>
+        </w:rPr>
+        <w:t>layers:</w:t>
+      </w:r>
+      <w:r>
+        <w:rPr>
+          <w:lang w:eastAsia="en-GB"/>
+        </w:rPr>
+        <w:t xml:space="preserve"> the convolutional, pooling, and </w:t>
+      </w:r>
+      <w:proofErr w:type="gramStart"/>
+      <w:r>
+        <w:rPr>
+          <w:lang w:eastAsia="en-GB"/>
+        </w:rPr>
+        <w:t>fully-connected</w:t>
+      </w:r>
+      <w:proofErr w:type="gramEnd"/>
+      <w:r>
+        <w:rPr>
+          <w:lang w:eastAsia="en-GB"/>
+        </w:rPr>
+        <w:t xml:space="preserve"> layer.</w:t>
       </w:r>
     </w:p>
     <w:p>
@@ -2768,6 +3030,7 @@
           <w:id w:val="-788815215"/>
           <w:citation/>
         </w:sdtPr>
+        <w:sdtEndPr/>
         <w:sdtContent>
           <w:r>
             <w:rPr>
@@ -2844,6 +3107,7 @@
           <w:rFonts w:eastAsia="Times New Roman"/>
           <w:lang w:eastAsia="en-GB"/>
         </w:rPr>
+        <w:lastRenderedPageBreak/>
         <w:t xml:space="preserve">What are </w:t>
       </w:r>
       <w:r>
@@ -3010,6 +3274,64 @@
                 <w:rPr>
                   <w:noProof/>
                 </w:rPr>
+                <w:t xml:space="preserve">3Blue1Brown. (2017, October 5). </w:t>
+              </w:r>
+              <w:r>
+                <w:rPr>
+                  <w:i/>
+                  <w:iCs/>
+                  <w:noProof/>
+                </w:rPr>
+                <w:t>But what is a neural network? | Chapter 1, Deep learning</w:t>
+              </w:r>
+              <w:r>
+                <w:rPr>
+                  <w:noProof/>
+                </w:rPr>
+                <w:t>. Retrieved from https://www.youtube.com/watch?v=aircAruvnKk</w:t>
+              </w:r>
+            </w:p>
+            <w:p>
+              <w:pPr>
+                <w:pStyle w:val="Bibliografie"/>
+                <w:ind w:left="720" w:hanging="720"/>
+                <w:rPr>
+                  <w:noProof/>
+                </w:rPr>
+              </w:pPr>
+              <w:r>
+                <w:rPr>
+                  <w:noProof/>
+                </w:rPr>
+                <w:t xml:space="preserve">IBM Cloud Education. (2020, October 20). </w:t>
+              </w:r>
+              <w:r>
+                <w:rPr>
+                  <w:i/>
+                  <w:iCs/>
+                  <w:noProof/>
+                </w:rPr>
+                <w:t>Convolutional Neural Networks.</w:t>
+              </w:r>
+              <w:r>
+                <w:rPr>
+                  <w:noProof/>
+                </w:rPr>
+                <w:t xml:space="preserve"> Retrieved from ibm.com: https://www.ibm.com/cloud/learn/convolutional-neural-networks</w:t>
+              </w:r>
+            </w:p>
+            <w:p>
+              <w:pPr>
+                <w:pStyle w:val="Bibliografie"/>
+                <w:ind w:left="720" w:hanging="720"/>
+                <w:rPr>
+                  <w:noProof/>
+                </w:rPr>
+              </w:pPr>
+              <w:r>
+                <w:rPr>
+                  <w:noProof/>
+                </w:rPr>
                 <w:t xml:space="preserve">IBM Cloud Education. (2020, August 17). </w:t>
               </w:r>
               <w:r>
@@ -3025,6 +3347,35 @@
                   <w:noProof/>
                 </w:rPr>
                 <w:t>. Retrieved from ibm.com: https://www.ibm.com/cloud/learn/neural-networks</w:t>
+              </w:r>
+            </w:p>
+            <w:p>
+              <w:pPr>
+                <w:pStyle w:val="Bibliografie"/>
+                <w:ind w:left="720" w:hanging="720"/>
+                <w:rPr>
+                  <w:noProof/>
+                </w:rPr>
+              </w:pPr>
+              <w:r>
+                <w:rPr>
+                  <w:noProof/>
+                </w:rPr>
+                <w:t xml:space="preserve">IBM Cloud Education. (2020, September 14). </w:t>
+              </w:r>
+              <w:r>
+                <w:rPr>
+                  <w:i/>
+                  <w:iCs/>
+                  <w:noProof/>
+                </w:rPr>
+                <w:t>What are recurrent neural networks?</w:t>
+              </w:r>
+              <w:r>
+                <w:rPr>
+                  <w:noProof/>
+                </w:rPr>
+                <w:t xml:space="preserve"> Retrieved from ibm.com: https://www.ibm.com/cloud/learn/recurrent-neural-networks#toc-what-are-r-btVB33l5</w:t>
               </w:r>
             </w:p>
             <w:p>
@@ -4870,6 +5221,16 @@
       <w:ind w:left="220"/>
     </w:pPr>
   </w:style>
+  <w:style w:type="character" w:styleId="Tekstvantijdelijkeaanduiding">
+    <w:name w:val="Placeholder Text"/>
+    <w:basedOn w:val="Standaardalinea-lettertype"/>
+    <w:uiPriority w:val="99"/>
+    <w:semiHidden/>
+    <w:rsid w:val="007529A9"/>
+    <w:rPr>
+      <w:color w:val="808080"/>
+    </w:rPr>
+  </w:style>
 </w:styles>
 </file>
 
@@ -5114,7 +5475,7 @@
     <b:Month>August</b:Month>
     <b:Day>4</b:Day>
     <b:URL>https://towardsdatascience.com/the-mostly-complete-chart-of-neural-networks-explained-3fb6f2367464</b:URL>
-    <b:RefOrder>2</b:RefOrder>
+    <b:RefOrder>3</b:RefOrder>
   </b:Source>
   <b:Source>
     <b:Tag>IBM201</b:Tag>
@@ -5131,7 +5492,7 @@
     <b:Month>September</b:Month>
     <b:Day>14</b:Day>
     <b:URL>https://www.ibm.com/cloud/learn/recurrent-neural-networks#toc-what-are-r-btVB33l5</b:URL>
-    <b:RefOrder>3</b:RefOrder>
+    <b:RefOrder>4</b:RefOrder>
   </b:Source>
   <b:Source>
     <b:Tag>IBM202</b:Tag>
@@ -5148,13 +5509,34 @@
     <b:Month>October</b:Month>
     <b:Day>20</b:Day>
     <b:URL>https://www.ibm.com/cloud/learn/convolutional-neural-networks</b:URL>
-    <b:RefOrder>4</b:RefOrder>
+    <b:RefOrder>5</b:RefOrder>
+  </b:Source>
+  <b:Source>
+    <b:Tag>3Bl17</b:Tag>
+    <b:SourceType>InternetSite</b:SourceType>
+    <b:Guid>{82CC38E6-47FC-48E5-8A0C-5E759ABD4914}</b:Guid>
+    <b:Title>But what is a neural network? | Chapter 1, Deep learning</b:Title>
+    <b:Year>2017</b:Year>
+    <b:Month>October</b:Month>
+    <b:Day>5</b:Day>
+    <b:URL>https://www.youtube.com/watch?v=aircAruvnKk</b:URL>
+    <b:LCID>en-GB</b:LCID>
+    <b:Author>
+      <b:Author>
+        <b:NameList>
+          <b:Person>
+            <b:Last>3Blue1Brown</b:Last>
+          </b:Person>
+        </b:NameList>
+      </b:Author>
+    </b:Author>
+    <b:RefOrder>2</b:RefOrder>
   </b:Source>
 </b:Sources>
 </file>
 
 <file path=customXml/itemProps1.xml><?xml version="1.0" encoding="utf-8"?>
-<ds:datastoreItem xmlns:ds="http://schemas.openxmlformats.org/officeDocument/2006/customXml" ds:itemID="{0F12ADA0-0AFB-4A79-A148-A7364FA50B1A}">
+<ds:datastoreItem xmlns:ds="http://schemas.openxmlformats.org/officeDocument/2006/customXml" ds:itemID="{F43BDD3D-0090-4A00-BF16-992D9C75565B}">
   <ds:schemaRefs>
     <ds:schemaRef ds:uri="http://schemas.openxmlformats.org/officeDocument/2006/bibliography"/>
   </ds:schemaRefs>

</xml_diff>

<commit_message>
Added function to calc total loss per iteration
</commit_message>
<xml_diff>
--- a/documents/Research Document.docx
+++ b/documents/Research Document.docx
@@ -114,7 +114,7 @@
                                 <w:noProof/>
                                 <w:lang w:val="nl-NL"/>
                               </w:rPr>
-                              <w:t>28-9-2021</w:t>
+                              <w:t>29-9-2021</w:t>
                             </w:r>
                             <w:r>
                               <w:rPr>
@@ -199,7 +199,7 @@
                           <w:noProof/>
                           <w:lang w:val="nl-NL"/>
                         </w:rPr>
-                        <w:t>28-9-2021</w:t>
+                        <w:t>29-9-2021</w:t>
                       </w:r>
                       <w:r>
                         <w:rPr>
@@ -320,7 +320,7 @@
           <w:numId w:val="0"/>
         </w:numPr>
       </w:pPr>
-      <w:bookmarkStart w:id="0" w:name="_Toc83713425"/>
+      <w:bookmarkStart w:id="0" w:name="_Toc83807082"/>
       <w:r>
         <w:lastRenderedPageBreak/>
         <w:t>Introduction</w:t>
@@ -413,7 +413,7 @@
         <w:t>How can neural networks be used to detect various stages of Alzheimer’s disease?</w:t>
       </w:r>
     </w:p>
-    <w:bookmarkStart w:id="1" w:name="_Toc83713426" w:displacedByCustomXml="next"/>
+    <w:bookmarkStart w:id="1" w:name="_Toc83807083" w:displacedByCustomXml="next"/>
     <w:sdt>
       <w:sdtPr>
         <w:rPr>
@@ -457,7 +457,7 @@
             <w:rPr>
               <w:rFonts w:eastAsiaTheme="minorEastAsia"/>
               <w:noProof/>
-              <w:lang w:eastAsia="en-GB"/>
+              <w:lang w:val="nl-NL" w:eastAsia="nl-NL"/>
             </w:rPr>
           </w:pPr>
           <w:r>
@@ -469,7 +469,7 @@
           <w:r>
             <w:fldChar w:fldCharType="separate"/>
           </w:r>
-          <w:hyperlink w:anchor="_Toc83713425" w:history="1">
+          <w:hyperlink w:anchor="_Toc83807082" w:history="1">
             <w:r>
               <w:rPr>
                 <w:rStyle w:val="Hyperlink"/>
@@ -496,7 +496,7 @@
                 <w:noProof/>
                 <w:webHidden/>
               </w:rPr>
-              <w:instrText xml:space="preserve"> PAGEREF _Toc83713425 \h </w:instrText>
+              <w:instrText xml:space="preserve"> PAGEREF _Toc83807082 \h </w:instrText>
             </w:r>
             <w:r>
               <w:rPr>
@@ -536,10 +536,10 @@
             <w:rPr>
               <w:rFonts w:eastAsiaTheme="minorEastAsia"/>
               <w:noProof/>
-              <w:lang w:eastAsia="en-GB"/>
+              <w:lang w:val="nl-NL" w:eastAsia="nl-NL"/>
             </w:rPr>
           </w:pPr>
-          <w:hyperlink w:anchor="_Toc83713426" w:history="1">
+          <w:hyperlink w:anchor="_Toc83807083" w:history="1">
             <w:r>
               <w:rPr>
                 <w:rStyle w:val="Hyperlink"/>
@@ -566,7 +566,7 @@
                 <w:noProof/>
                 <w:webHidden/>
               </w:rPr>
-              <w:instrText xml:space="preserve"> PAGEREF _Toc83713426 \h </w:instrText>
+              <w:instrText xml:space="preserve"> PAGEREF _Toc83807083 \h </w:instrText>
             </w:r>
             <w:r>
               <w:rPr>
@@ -607,10 +607,10 @@
             <w:rPr>
               <w:rFonts w:eastAsiaTheme="minorEastAsia"/>
               <w:noProof/>
-              <w:lang w:eastAsia="en-GB"/>
+              <w:lang w:val="nl-NL" w:eastAsia="nl-NL"/>
             </w:rPr>
           </w:pPr>
-          <w:hyperlink w:anchor="_Toc83713427" w:history="1">
+          <w:hyperlink w:anchor="_Toc83807084" w:history="1">
             <w:r>
               <w:rPr>
                 <w:rStyle w:val="Hyperlink"/>
@@ -622,7 +622,7 @@
               <w:rPr>
                 <w:rFonts w:eastAsiaTheme="minorEastAsia"/>
                 <w:noProof/>
-                <w:lang w:eastAsia="en-GB"/>
+                <w:lang w:val="nl-NL" w:eastAsia="nl-NL"/>
               </w:rPr>
               <w:tab/>
             </w:r>
@@ -652,7 +652,7 @@
                 <w:noProof/>
                 <w:webHidden/>
               </w:rPr>
-              <w:instrText xml:space="preserve"> PAGEREF _Toc83713427 \h </w:instrText>
+              <w:instrText xml:space="preserve"> PAGEREF _Toc83807084 \h </w:instrText>
             </w:r>
             <w:r>
               <w:rPr>
@@ -693,10 +693,110 @@
             <w:rPr>
               <w:rFonts w:eastAsiaTheme="minorEastAsia"/>
               <w:noProof/>
-              <w:lang w:eastAsia="en-GB"/>
+              <w:lang w:val="nl-NL" w:eastAsia="nl-NL"/>
             </w:rPr>
           </w:pPr>
-          <w:hyperlink w:anchor="_Toc83713428" w:history="1">
+          <w:hyperlink w:anchor="_Toc83807085" w:history="1">
+            <w:r>
+              <w:rPr>
+                <w:rStyle w:val="Hyperlink"/>
+                <w:noProof/>
+              </w:rPr>
+              <w:t>2.</w:t>
+            </w:r>
+            <w:r>
+              <w:rPr>
+                <w:rFonts w:eastAsiaTheme="minorEastAsia"/>
+                <w:noProof/>
+                <w:lang w:val="nl-NL" w:eastAsia="nl-NL"/>
+              </w:rPr>
+              <w:tab/>
+            </w:r>
+            <w:r>
+              <w:rPr>
+                <w:rStyle w:val="Hyperlink"/>
+                <w:noProof/>
+              </w:rPr>
+              <w:t xml:space="preserve">How a neural </w:t>
+            </w:r>
+            <w:r>
+              <w:rPr>
+                <w:rStyle w:val="Hyperlink"/>
+                <w:noProof/>
+              </w:rPr>
+              <w:t>n</w:t>
+            </w:r>
+            <w:r>
+              <w:rPr>
+                <w:rStyle w:val="Hyperlink"/>
+                <w:noProof/>
+              </w:rPr>
+              <w:t>etwork works</w:t>
+            </w:r>
+            <w:r>
+              <w:rPr>
+                <w:noProof/>
+                <w:webHidden/>
+              </w:rPr>
+              <w:tab/>
+            </w:r>
+            <w:r>
+              <w:rPr>
+                <w:noProof/>
+                <w:webHidden/>
+              </w:rPr>
+              <w:fldChar w:fldCharType="begin"/>
+            </w:r>
+            <w:r>
+              <w:rPr>
+                <w:noProof/>
+                <w:webHidden/>
+              </w:rPr>
+              <w:instrText xml:space="preserve"> PAGEREF _Toc83807085 \h </w:instrText>
+            </w:r>
+            <w:r>
+              <w:rPr>
+                <w:noProof/>
+                <w:webHidden/>
+              </w:rPr>
+            </w:r>
+            <w:r>
+              <w:rPr>
+                <w:noProof/>
+                <w:webHidden/>
+              </w:rPr>
+              <w:fldChar w:fldCharType="separate"/>
+            </w:r>
+            <w:r>
+              <w:rPr>
+                <w:noProof/>
+                <w:webHidden/>
+              </w:rPr>
+              <w:t>3</w:t>
+            </w:r>
+            <w:r>
+              <w:rPr>
+                <w:noProof/>
+                <w:webHidden/>
+              </w:rPr>
+              <w:fldChar w:fldCharType="end"/>
+            </w:r>
+          </w:hyperlink>
+        </w:p>
+        <w:p>
+          <w:pPr>
+            <w:pStyle w:val="Inhopg1"/>
+            <w:tabs>
+              <w:tab w:val="left" w:pos="440"/>
+              <w:tab w:val="right" w:leader="dot" w:pos="9062"/>
+            </w:tabs>
+            <w:rPr>
+              <w:rFonts w:eastAsiaTheme="minorEastAsia"/>
+              <w:noProof/>
+              <w:lang w:val="nl-NL" w:eastAsia="nl-NL"/>
+            </w:rPr>
+          </w:pPr>
+          <w:hyperlink w:anchor="_Toc83807086" w:history="1">
             <w:r>
               <w:rPr>
                 <w:rStyle w:val="Hyperlink"/>
@@ -704,13 +804,13 @@
                 <w:noProof/>
                 <w:lang w:eastAsia="en-GB"/>
               </w:rPr>
-              <w:t>2.</w:t>
+              <w:t>3.</w:t>
             </w:r>
             <w:r>
               <w:rPr>
                 <w:rFonts w:eastAsiaTheme="minorEastAsia"/>
                 <w:noProof/>
-                <w:lang w:eastAsia="en-GB"/>
+                <w:lang w:val="nl-NL" w:eastAsia="nl-NL"/>
               </w:rPr>
               <w:tab/>
             </w:r>
@@ -742,7 +842,7 @@
                 <w:noProof/>
                 <w:webHidden/>
               </w:rPr>
-              <w:instrText xml:space="preserve"> PAGEREF _Toc83713428 \h </w:instrText>
+              <w:instrText xml:space="preserve"> PAGEREF _Toc83807086 \h </w:instrText>
             </w:r>
             <w:r>
               <w:rPr>
@@ -783,22 +883,22 @@
             <w:rPr>
               <w:rFonts w:eastAsiaTheme="minorEastAsia"/>
               <w:noProof/>
-              <w:lang w:eastAsia="en-GB"/>
+              <w:lang w:val="nl-NL" w:eastAsia="nl-NL"/>
             </w:rPr>
           </w:pPr>
-          <w:hyperlink w:anchor="_Toc83713429" w:history="1">
+          <w:hyperlink w:anchor="_Toc83807087" w:history="1">
             <w:r>
               <w:rPr>
                 <w:rStyle w:val="Hyperlink"/>
                 <w:noProof/>
               </w:rPr>
-              <w:t>2.1.</w:t>
+              <w:t>3.1.</w:t>
             </w:r>
             <w:r>
               <w:rPr>
                 <w:rFonts w:eastAsiaTheme="minorEastAsia"/>
                 <w:noProof/>
-                <w:lang w:eastAsia="en-GB"/>
+                <w:lang w:val="nl-NL" w:eastAsia="nl-NL"/>
               </w:rPr>
               <w:tab/>
             </w:r>
@@ -807,7 +907,7 @@
                 <w:rStyle w:val="Hyperlink"/>
                 <w:noProof/>
               </w:rPr>
-              <w:t>Perceptron</w:t>
+              <w:t>Perceptron (P)</w:t>
             </w:r>
             <w:r>
               <w:rPr>
@@ -828,7 +928,7 @@
                 <w:noProof/>
                 <w:webHidden/>
               </w:rPr>
-              <w:instrText xml:space="preserve"> PAGEREF _Toc83713429 \h </w:instrText>
+              <w:instrText xml:space="preserve"> PAGEREF _Toc83807087 \h </w:instrText>
             </w:r>
             <w:r>
               <w:rPr>
@@ -869,22 +969,22 @@
             <w:rPr>
               <w:rFonts w:eastAsiaTheme="minorEastAsia"/>
               <w:noProof/>
-              <w:lang w:eastAsia="en-GB"/>
+              <w:lang w:val="nl-NL" w:eastAsia="nl-NL"/>
             </w:rPr>
           </w:pPr>
-          <w:hyperlink w:anchor="_Toc83713430" w:history="1">
+          <w:hyperlink w:anchor="_Toc83807088" w:history="1">
             <w:r>
               <w:rPr>
                 <w:rStyle w:val="Hyperlink"/>
                 <w:noProof/>
               </w:rPr>
-              <w:t>2.2.</w:t>
+              <w:t>3.2.</w:t>
             </w:r>
             <w:r>
               <w:rPr>
                 <w:rFonts w:eastAsiaTheme="minorEastAsia"/>
                 <w:noProof/>
-                <w:lang w:eastAsia="en-GB"/>
+                <w:lang w:val="nl-NL" w:eastAsia="nl-NL"/>
               </w:rPr>
               <w:tab/>
             </w:r>
@@ -914,7 +1014,7 @@
                 <w:noProof/>
                 <w:webHidden/>
               </w:rPr>
-              <w:instrText xml:space="preserve"> PAGEREF _Toc83713430 \h </w:instrText>
+              <w:instrText xml:space="preserve"> PAGEREF _Toc83807088 \h </w:instrText>
             </w:r>
             <w:r>
               <w:rPr>
@@ -934,7 +1034,7 @@
                 <w:noProof/>
                 <w:webHidden/>
               </w:rPr>
-              <w:t>3</w:t>
+              <w:t>4</w:t>
             </w:r>
             <w:r>
               <w:rPr>
@@ -955,22 +1055,22 @@
             <w:rPr>
               <w:rFonts w:eastAsiaTheme="minorEastAsia"/>
               <w:noProof/>
-              <w:lang w:eastAsia="en-GB"/>
+              <w:lang w:val="nl-NL" w:eastAsia="nl-NL"/>
             </w:rPr>
           </w:pPr>
-          <w:hyperlink w:anchor="_Toc83713431" w:history="1">
+          <w:hyperlink w:anchor="_Toc83807089" w:history="1">
             <w:r>
               <w:rPr>
                 <w:rStyle w:val="Hyperlink"/>
                 <w:noProof/>
               </w:rPr>
-              <w:t>2.3.</w:t>
+              <w:t>3.3.</w:t>
             </w:r>
             <w:r>
               <w:rPr>
                 <w:rFonts w:eastAsiaTheme="minorEastAsia"/>
                 <w:noProof/>
-                <w:lang w:eastAsia="en-GB"/>
+                <w:lang w:val="nl-NL" w:eastAsia="nl-NL"/>
               </w:rPr>
               <w:tab/>
             </w:r>
@@ -1000,7 +1100,7 @@
                 <w:noProof/>
                 <w:webHidden/>
               </w:rPr>
-              <w:instrText xml:space="preserve"> PAGEREF _Toc83713431 \h </w:instrText>
+              <w:instrText xml:space="preserve"> PAGEREF _Toc83807089 \h </w:instrText>
             </w:r>
             <w:r>
               <w:rPr>
@@ -1041,22 +1141,22 @@
             <w:rPr>
               <w:rFonts w:eastAsiaTheme="minorEastAsia"/>
               <w:noProof/>
-              <w:lang w:eastAsia="en-GB"/>
+              <w:lang w:val="nl-NL" w:eastAsia="nl-NL"/>
             </w:rPr>
           </w:pPr>
-          <w:hyperlink w:anchor="_Toc83713432" w:history="1">
+          <w:hyperlink w:anchor="_Toc83807090" w:history="1">
             <w:r>
               <w:rPr>
                 <w:rStyle w:val="Hyperlink"/>
                 <w:noProof/>
               </w:rPr>
-              <w:t>2.4.</w:t>
+              <w:t>3.4.</w:t>
             </w:r>
             <w:r>
               <w:rPr>
                 <w:rFonts w:eastAsiaTheme="minorEastAsia"/>
                 <w:noProof/>
-                <w:lang w:eastAsia="en-GB"/>
+                <w:lang w:val="nl-NL" w:eastAsia="nl-NL"/>
               </w:rPr>
               <w:tab/>
             </w:r>
@@ -1065,7 +1165,7 @@
                 <w:rStyle w:val="Hyperlink"/>
                 <w:noProof/>
               </w:rPr>
-              <w:t>Recurrent neural networks (RNN)</w:t>
+              <w:t>Recurrent neural network (RNN)</w:t>
             </w:r>
             <w:r>
               <w:rPr>
@@ -1086,7 +1186,7 @@
                 <w:noProof/>
                 <w:webHidden/>
               </w:rPr>
-              <w:instrText xml:space="preserve"> PAGEREF _Toc83713432 \h </w:instrText>
+              <w:instrText xml:space="preserve"> PAGEREF _Toc83807090 \h </w:instrText>
             </w:r>
             <w:r>
               <w:rPr>
@@ -1106,7 +1206,93 @@
                 <w:noProof/>
                 <w:webHidden/>
               </w:rPr>
-              <w:t>4</w:t>
+              <w:t>5</w:t>
+            </w:r>
+            <w:r>
+              <w:rPr>
+                <w:noProof/>
+                <w:webHidden/>
+              </w:rPr>
+              <w:fldChar w:fldCharType="end"/>
+            </w:r>
+          </w:hyperlink>
+        </w:p>
+        <w:p>
+          <w:pPr>
+            <w:pStyle w:val="Inhopg2"/>
+            <w:tabs>
+              <w:tab w:val="left" w:pos="880"/>
+              <w:tab w:val="right" w:leader="dot" w:pos="9062"/>
+            </w:tabs>
+            <w:rPr>
+              <w:rFonts w:eastAsiaTheme="minorEastAsia"/>
+              <w:noProof/>
+              <w:lang w:val="nl-NL" w:eastAsia="nl-NL"/>
+            </w:rPr>
+          </w:pPr>
+          <w:hyperlink w:anchor="_Toc83807091" w:history="1">
+            <w:r>
+              <w:rPr>
+                <w:rStyle w:val="Hyperlink"/>
+                <w:noProof/>
+              </w:rPr>
+              <w:t>3.5.</w:t>
+            </w:r>
+            <w:r>
+              <w:rPr>
+                <w:rFonts w:eastAsiaTheme="minorEastAsia"/>
+                <w:noProof/>
+                <w:lang w:val="nl-NL" w:eastAsia="nl-NL"/>
+              </w:rPr>
+              <w:tab/>
+            </w:r>
+            <w:r>
+              <w:rPr>
+                <w:rStyle w:val="Hyperlink"/>
+                <w:noProof/>
+              </w:rPr>
+              <w:t>Convolutional Neural Network (CNN)</w:t>
+            </w:r>
+            <w:r>
+              <w:rPr>
+                <w:noProof/>
+                <w:webHidden/>
+              </w:rPr>
+              <w:tab/>
+            </w:r>
+            <w:r>
+              <w:rPr>
+                <w:noProof/>
+                <w:webHidden/>
+              </w:rPr>
+              <w:fldChar w:fldCharType="begin"/>
+            </w:r>
+            <w:r>
+              <w:rPr>
+                <w:noProof/>
+                <w:webHidden/>
+              </w:rPr>
+              <w:instrText xml:space="preserve"> PAGEREF _Toc83807091 \h </w:instrText>
+            </w:r>
+            <w:r>
+              <w:rPr>
+                <w:noProof/>
+                <w:webHidden/>
+              </w:rPr>
+            </w:r>
+            <w:r>
+              <w:rPr>
+                <w:noProof/>
+                <w:webHidden/>
+              </w:rPr>
+              <w:fldChar w:fldCharType="separate"/>
+            </w:r>
+            <w:r>
+              <w:rPr>
+                <w:noProof/>
+                <w:webHidden/>
+              </w:rPr>
+              <w:t>5</w:t>
             </w:r>
             <w:r>
               <w:rPr>
@@ -1127,35 +1313,102 @@
             <w:rPr>
               <w:rFonts w:eastAsiaTheme="minorEastAsia"/>
               <w:noProof/>
-              <w:lang w:eastAsia="en-GB"/>
+              <w:lang w:val="nl-NL" w:eastAsia="nl-NL"/>
             </w:rPr>
           </w:pPr>
-          <w:hyperlink w:anchor="_Toc83713433" w:history="1">
+          <w:hyperlink w:anchor="_Toc83807092" w:history="1">
             <w:r>
               <w:rPr>
                 <w:rStyle w:val="Hyperlink"/>
-                <w:rFonts w:eastAsia="Times New Roman"/>
                 <w:noProof/>
                 <w:lang w:eastAsia="en-GB"/>
               </w:rPr>
-              <w:t>3.</w:t>
+              <w:t>4.</w:t>
             </w:r>
             <w:r>
               <w:rPr>
                 <w:rFonts w:eastAsiaTheme="minorEastAsia"/>
                 <w:noProof/>
+                <w:lang w:val="nl-NL" w:eastAsia="nl-NL"/>
+              </w:rPr>
+              <w:tab/>
+            </w:r>
+            <w:r>
+              <w:rPr>
+                <w:rStyle w:val="Hyperlink"/>
+                <w:noProof/>
                 <w:lang w:eastAsia="en-GB"/>
               </w:rPr>
+              <w:t>How does a Convolutional Neural Network function?</w:t>
+            </w:r>
+            <w:r>
+              <w:rPr>
+                <w:noProof/>
+                <w:webHidden/>
+              </w:rPr>
               <w:tab/>
             </w:r>
             <w:r>
               <w:rPr>
+                <w:noProof/>
+                <w:webHidden/>
+              </w:rPr>
+              <w:fldChar w:fldCharType="begin"/>
+            </w:r>
+            <w:r>
+              <w:rPr>
+                <w:noProof/>
+                <w:webHidden/>
+              </w:rPr>
+              <w:instrText xml:space="preserve"> PAGEREF _Toc83807092 \h </w:instrText>
+            </w:r>
+            <w:r>
+              <w:rPr>
+                <w:noProof/>
+                <w:webHidden/>
+              </w:rPr>
+            </w:r>
+            <w:r>
+              <w:rPr>
+                <w:noProof/>
+                <w:webHidden/>
+              </w:rPr>
+              <w:fldChar w:fldCharType="separate"/>
+            </w:r>
+            <w:r>
+              <w:rPr>
+                <w:noProof/>
+                <w:webHidden/>
+              </w:rPr>
+              <w:t>5</w:t>
+            </w:r>
+            <w:r>
+              <w:rPr>
+                <w:noProof/>
+                <w:webHidden/>
+              </w:rPr>
+              <w:fldChar w:fldCharType="end"/>
+            </w:r>
+          </w:hyperlink>
+        </w:p>
+        <w:p>
+          <w:pPr>
+            <w:pStyle w:val="Inhopg3"/>
+            <w:tabs>
+              <w:tab w:val="right" w:leader="dot" w:pos="9062"/>
+            </w:tabs>
+            <w:rPr>
+              <w:noProof/>
+            </w:rPr>
+          </w:pPr>
+          <w:hyperlink w:anchor="_Toc83807093" w:history="1">
+            <w:r>
+              <w:rPr>
                 <w:rStyle w:val="Hyperlink"/>
-                <w:rFonts w:eastAsia="Times New Roman"/>
                 <w:noProof/>
                 <w:lang w:eastAsia="en-GB"/>
               </w:rPr>
-              <w:t>What type of neural network works best for image classification?</w:t>
+              <w:t>Convolutional layer</w:t>
             </w:r>
             <w:r>
               <w:rPr>
@@ -1176,7 +1429,76 @@
                 <w:noProof/>
                 <w:webHidden/>
               </w:rPr>
-              <w:instrText xml:space="preserve"> PAGEREF _Toc83713433 \h </w:instrText>
+              <w:instrText xml:space="preserve"> PAGEREF _Toc83807093 \h </w:instrText>
+            </w:r>
+            <w:r>
+              <w:rPr>
+                <w:noProof/>
+                <w:webHidden/>
+              </w:rPr>
+            </w:r>
+            <w:r>
+              <w:rPr>
+                <w:noProof/>
+                <w:webHidden/>
+              </w:rPr>
+              <w:fldChar w:fldCharType="separate"/>
+            </w:r>
+            <w:r>
+              <w:rPr>
+                <w:noProof/>
+                <w:webHidden/>
+              </w:rPr>
+              <w:t>5</w:t>
+            </w:r>
+            <w:r>
+              <w:rPr>
+                <w:noProof/>
+                <w:webHidden/>
+              </w:rPr>
+              <w:fldChar w:fldCharType="end"/>
+            </w:r>
+          </w:hyperlink>
+        </w:p>
+        <w:p>
+          <w:pPr>
+            <w:pStyle w:val="Inhopg3"/>
+            <w:tabs>
+              <w:tab w:val="right" w:leader="dot" w:pos="9062"/>
+            </w:tabs>
+            <w:rPr>
+              <w:noProof/>
+            </w:rPr>
+          </w:pPr>
+          <w:hyperlink w:anchor="_Toc83807094" w:history="1">
+            <w:r>
+              <w:rPr>
+                <w:rStyle w:val="Hyperlink"/>
+                <w:noProof/>
+                <w:lang w:eastAsia="en-GB"/>
+              </w:rPr>
+              <w:t>Feature detector</w:t>
+            </w:r>
+            <w:r>
+              <w:rPr>
+                <w:noProof/>
+                <w:webHidden/>
+              </w:rPr>
+              <w:tab/>
+            </w:r>
+            <w:r>
+              <w:rPr>
+                <w:noProof/>
+                <w:webHidden/>
+              </w:rPr>
+              <w:fldChar w:fldCharType="begin"/>
+            </w:r>
+            <w:r>
+              <w:rPr>
+                <w:noProof/>
+                <w:webHidden/>
+              </w:rPr>
+              <w:instrText xml:space="preserve"> PAGEREF _Toc83807094 \h </w:instrText>
             </w:r>
             <w:r>
               <w:rPr>
@@ -1217,43 +1539,45 @@
             <w:rPr>
               <w:rFonts w:eastAsiaTheme="minorEastAsia"/>
               <w:noProof/>
-              <w:lang w:eastAsia="en-GB"/>
+              <w:lang w:val="nl-NL" w:eastAsia="nl-NL"/>
             </w:rPr>
           </w:pPr>
-          <w:hyperlink w:anchor="_Toc83713434" w:history="1">
+          <w:hyperlink w:anchor="_Toc83807095" w:history="1">
             <w:r>
               <w:rPr>
                 <w:rStyle w:val="Hyperlink"/>
+                <w:rFonts w:eastAsia="Times New Roman"/>
                 <w:noProof/>
                 <w:lang w:eastAsia="en-GB"/>
               </w:rPr>
-              <w:t>4.</w:t>
+              <w:t>5.</w:t>
             </w:r>
             <w:r>
               <w:rPr>
                 <w:rFonts w:eastAsiaTheme="minorEastAsia"/>
                 <w:noProof/>
+                <w:lang w:val="nl-NL" w:eastAsia="nl-NL"/>
+              </w:rPr>
+              <w:tab/>
+            </w:r>
+            <w:r>
+              <w:rPr>
+                <w:rStyle w:val="Hyperlink"/>
+                <w:rFonts w:eastAsia="Times New Roman"/>
+                <w:noProof/>
                 <w:lang w:eastAsia="en-GB"/>
               </w:rPr>
+              <w:t>What are General Adversarial Networks (GANs)?</w:t>
+            </w:r>
+            <w:r>
+              <w:rPr>
+                <w:noProof/>
+                <w:webHidden/>
+              </w:rPr>
               <w:tab/>
             </w:r>
             <w:r>
               <w:rPr>
-                <w:rStyle w:val="Hyperlink"/>
-                <w:noProof/>
-                <w:lang w:eastAsia="en-GB"/>
-              </w:rPr>
-              <w:t>How does this particular type of neural network work?</w:t>
-            </w:r>
-            <w:r>
-              <w:rPr>
-                <w:noProof/>
-                <w:webHidden/>
-              </w:rPr>
-              <w:tab/>
-            </w:r>
-            <w:r>
-              <w:rPr>
                 <w:noProof/>
                 <w:webHidden/>
               </w:rPr>
@@ -1264,7 +1588,7 @@
                 <w:noProof/>
                 <w:webHidden/>
               </w:rPr>
-              <w:instrText xml:space="preserve"> PAGEREF _Toc83713434 \h </w:instrText>
+              <w:instrText xml:space="preserve"> PAGEREF _Toc83807095 \h </w:instrText>
             </w:r>
             <w:r>
               <w:rPr>
@@ -1284,7 +1608,7 @@
                 <w:noProof/>
                 <w:webHidden/>
               </w:rPr>
-              <w:t>5</w:t>
+              <w:t>6</w:t>
             </w:r>
             <w:r>
               <w:rPr>
@@ -1305,10 +1629,10 @@
             <w:rPr>
               <w:rFonts w:eastAsiaTheme="minorEastAsia"/>
               <w:noProof/>
-              <w:lang w:eastAsia="en-GB"/>
+              <w:lang w:val="nl-NL" w:eastAsia="nl-NL"/>
             </w:rPr>
           </w:pPr>
-          <w:hyperlink w:anchor="_Toc83713435" w:history="1">
+          <w:hyperlink w:anchor="_Toc83807096" w:history="1">
             <w:r>
               <w:rPr>
                 <w:rStyle w:val="Hyperlink"/>
@@ -1316,13 +1640,13 @@
                 <w:noProof/>
                 <w:lang w:eastAsia="en-GB"/>
               </w:rPr>
-              <w:t>5.</w:t>
+              <w:t>6.</w:t>
             </w:r>
             <w:r>
               <w:rPr>
                 <w:rFonts w:eastAsiaTheme="minorEastAsia"/>
                 <w:noProof/>
-                <w:lang w:eastAsia="en-GB"/>
+                <w:lang w:val="nl-NL" w:eastAsia="nl-NL"/>
               </w:rPr>
               <w:tab/>
             </w:r>
@@ -1333,7 +1657,7 @@
                 <w:noProof/>
                 <w:lang w:eastAsia="en-GB"/>
               </w:rPr>
-              <w:t>What are General Adversarial Networks (GANs)?</w:t>
+              <w:t>Can GANs provide better performance than CNNs in this project?</w:t>
             </w:r>
             <w:r>
               <w:rPr>
@@ -1354,7 +1678,7 @@
                 <w:noProof/>
                 <w:webHidden/>
               </w:rPr>
-              <w:instrText xml:space="preserve"> PAGEREF _Toc83713435 \h </w:instrText>
+              <w:instrText xml:space="preserve"> PAGEREF _Toc83807096 \h </w:instrText>
             </w:r>
             <w:r>
               <w:rPr>
@@ -1374,97 +1698,7 @@
                 <w:noProof/>
                 <w:webHidden/>
               </w:rPr>
-              <w:t>5</w:t>
-            </w:r>
-            <w:r>
-              <w:rPr>
-                <w:noProof/>
-                <w:webHidden/>
-              </w:rPr>
-              <w:fldChar w:fldCharType="end"/>
-            </w:r>
-          </w:hyperlink>
-        </w:p>
-        <w:p>
-          <w:pPr>
-            <w:pStyle w:val="Inhopg1"/>
-            <w:tabs>
-              <w:tab w:val="left" w:pos="440"/>
-              <w:tab w:val="right" w:leader="dot" w:pos="9062"/>
-            </w:tabs>
-            <w:rPr>
-              <w:rFonts w:eastAsiaTheme="minorEastAsia"/>
-              <w:noProof/>
-              <w:lang w:eastAsia="en-GB"/>
-            </w:rPr>
-          </w:pPr>
-          <w:hyperlink w:anchor="_Toc83713436" w:history="1">
-            <w:r>
-              <w:rPr>
-                <w:rStyle w:val="Hyperlink"/>
-                <w:rFonts w:eastAsia="Times New Roman"/>
-                <w:noProof/>
-                <w:lang w:eastAsia="en-GB"/>
-              </w:rPr>
-              <w:t>6.</w:t>
-            </w:r>
-            <w:r>
-              <w:rPr>
-                <w:rFonts w:eastAsiaTheme="minorEastAsia"/>
-                <w:noProof/>
-                <w:lang w:eastAsia="en-GB"/>
-              </w:rPr>
-              <w:tab/>
-            </w:r>
-            <w:r>
-              <w:rPr>
-                <w:rStyle w:val="Hyperlink"/>
-                <w:rFonts w:eastAsia="Times New Roman"/>
-                <w:noProof/>
-                <w:lang w:eastAsia="en-GB"/>
-              </w:rPr>
-              <w:t>Can GANs provide better performance than CNNs in this project?</w:t>
-            </w:r>
-            <w:r>
-              <w:rPr>
-                <w:noProof/>
-                <w:webHidden/>
-              </w:rPr>
-              <w:tab/>
-            </w:r>
-            <w:r>
-              <w:rPr>
-                <w:noProof/>
-                <w:webHidden/>
-              </w:rPr>
-              <w:fldChar w:fldCharType="begin"/>
-            </w:r>
-            <w:r>
-              <w:rPr>
-                <w:noProof/>
-                <w:webHidden/>
-              </w:rPr>
-              <w:instrText xml:space="preserve"> PAGEREF _Toc83713436 \h </w:instrText>
-            </w:r>
-            <w:r>
-              <w:rPr>
-                <w:noProof/>
-                <w:webHidden/>
-              </w:rPr>
-            </w:r>
-            <w:r>
-              <w:rPr>
-                <w:noProof/>
-                <w:webHidden/>
-              </w:rPr>
-              <w:fldChar w:fldCharType="separate"/>
-            </w:r>
-            <w:r>
-              <w:rPr>
-                <w:noProof/>
-                <w:webHidden/>
-              </w:rPr>
-              <w:t>5</w:t>
+              <w:t>6</w:t>
             </w:r>
             <w:r>
               <w:rPr>
@@ -1484,10 +1718,10 @@
             <w:rPr>
               <w:rFonts w:eastAsiaTheme="minorEastAsia"/>
               <w:noProof/>
-              <w:lang w:eastAsia="en-GB"/>
+              <w:lang w:val="nl-NL" w:eastAsia="nl-NL"/>
             </w:rPr>
           </w:pPr>
-          <w:hyperlink w:anchor="_Toc83713437" w:history="1">
+          <w:hyperlink w:anchor="_Toc83807097" w:history="1">
             <w:r>
               <w:rPr>
                 <w:rStyle w:val="Hyperlink"/>
@@ -1514,7 +1748,7 @@
                 <w:noProof/>
                 <w:webHidden/>
               </w:rPr>
-              <w:instrText xml:space="preserve"> PAGEREF _Toc83713437 \h </w:instrText>
+              <w:instrText xml:space="preserve"> PAGEREF _Toc83807097 \h </w:instrText>
             </w:r>
             <w:r>
               <w:rPr>
@@ -1534,7 +1768,7 @@
                 <w:noProof/>
                 <w:webHidden/>
               </w:rPr>
-              <w:t>5</w:t>
+              <w:t>6</w:t>
             </w:r>
             <w:r>
               <w:rPr>
@@ -1565,7 +1799,7 @@
       <w:pPr>
         <w:pStyle w:val="Kop1"/>
       </w:pPr>
-      <w:bookmarkStart w:id="2" w:name="_Toc83713427"/>
+      <w:bookmarkStart w:id="2" w:name="_Toc83807084"/>
       <w:r>
         <w:lastRenderedPageBreak/>
         <w:t>What are neural networks?</w:t>
@@ -1685,11 +1919,30 @@
       <w:pPr>
         <w:pStyle w:val="Kop1"/>
       </w:pPr>
-      <w:r>
-        <w:t>How a neural network works</w:t>
+      <w:bookmarkStart w:id="3" w:name="_Toc83807085"/>
+      <w:r>
+        <w:t xml:space="preserve">How </w:t>
+      </w:r>
+      <w:r>
+        <w:t xml:space="preserve">does </w:t>
+      </w:r>
+      <w:r>
+        <w:t xml:space="preserve">a neural network </w:t>
+      </w:r>
+      <w:bookmarkEnd w:id="3"/>
+      <w:r>
+        <w:t>function?</w:t>
       </w:r>
     </w:p>
     <w:p>
+      <w:pPr>
+        <w:pStyle w:val="Kop2"/>
+      </w:pPr>
+      <w:r>
+        <w:t>Nodes</w:t>
+      </w:r>
+    </w:p>
+    <w:p>
       <w:r>
         <w:t>Each connection between nodes in a network has an associated weight.</w:t>
       </w:r>
@@ -1704,10 +1957,9 @@
       </w:r>
       <w:r>
         <w:rPr>
-          <w:i/>
-          <w:iCs/>
-        </w:rPr>
-        <w:t>y</w:t>
+          <w:lang w:eastAsia="en-GB"/>
+        </w:rPr>
+        <w:t>ŷ</w:t>
       </w:r>
       <w:r>
         <w:t xml:space="preserve"> represents the output signal</w:t>
@@ -1767,19 +2019,13 @@
             <w:rPr>
               <w:rFonts w:ascii="Cambria Math" w:hAnsi="Cambria Math" w:cstheme="minorHAnsi"/>
             </w:rPr>
-            <m:t>y</m:t>
+            <m:t>ŷ</m:t>
           </m:r>
           <m:r>
             <w:rPr>
               <w:rFonts w:ascii="Cambria Math" w:hAnsi="Cambria Math" w:cstheme="minorHAnsi"/>
             </w:rPr>
-            <m:t>=</m:t>
-          </m:r>
-          <m:r>
-            <w:rPr>
-              <w:rFonts w:ascii="Cambria Math" w:hAnsi="Cambria Math" w:cstheme="minorHAnsi"/>
-            </w:rPr>
-            <m:t xml:space="preserve"> σ</m:t>
+            <m:t>= σ</m:t>
           </m:r>
           <m:d>
             <m:dPr>
@@ -1920,7 +2166,7 @@
       </w:r>
       <w:sdt>
         <w:sdtPr>
-          <w:id w:val="160520831"/>
+          <w:id w:val="220803303"/>
           <w:citation/>
         </w:sdtPr>
         <w:sdtContent>
@@ -1937,7 +2183,14 @@
             <w:rPr>
               <w:noProof/>
             </w:rPr>
-            <w:t>(3Blue1Brown, 2017)</w:t>
+            <w:t xml:space="preserve">(3Blue1Brown, But what is a neural network? </w:t>
+          </w:r>
+          <w:r>
+            <w:rPr>
+              <w:noProof/>
+              <w:lang w:val="nl-NL"/>
+            </w:rPr>
+            <w:t>| Chapter 1, Deep learning, 2017)</w:t>
           </w:r>
           <w:r>
             <w:fldChar w:fldCharType="end"/>
@@ -1948,24 +2201,16 @@
         <w:t>.</w:t>
       </w:r>
     </w:p>
-    <w:p/>
     <w:p>
       <w:pPr>
-        <w:pStyle w:val="Kop1"/>
-        <w:rPr>
-          <w:rFonts w:eastAsia="Times New Roman"/>
-          <w:lang w:eastAsia="en-GB"/>
-        </w:rPr>
-      </w:pPr>
-      <w:bookmarkStart w:id="3" w:name="_Toc83713428"/>
-      <w:r>
-        <w:rPr>
-          <w:rFonts w:eastAsia="Times New Roman"/>
-          <w:lang w:eastAsia="en-GB"/>
-        </w:rPr>
-        <w:t>What types of neural networks exist?</w:t>
-      </w:r>
-      <w:bookmarkEnd w:id="3"/>
+        <w:pStyle w:val="Kop2"/>
+      </w:pPr>
+      <w:r>
+        <w:t>Loss</w:t>
+      </w:r>
+      <w:r>
+        <w:t xml:space="preserve"> and gradient descent</w:t>
+      </w:r>
     </w:p>
     <w:p>
       <w:pPr>
@@ -1977,42 +2222,620 @@
         <w:rPr>
           <w:lang w:eastAsia="en-GB"/>
         </w:rPr>
-        <w:t xml:space="preserve">There are many different types of neural networks with unique architectures and approaches, and the list is only growing. </w:t>
-      </w:r>
-      <w:r>
-        <w:rPr>
-          <w:lang w:eastAsia="en-GB"/>
-        </w:rPr>
-        <w:t xml:space="preserve">For simplicity’s sake, only </w:t>
-      </w:r>
-      <w:r>
-        <w:rPr>
-          <w:lang w:eastAsia="en-GB"/>
-        </w:rPr>
-        <w:t>some notable</w:t>
-      </w:r>
-      <w:r>
-        <w:rPr>
-          <w:lang w:eastAsia="en-GB"/>
-        </w:rPr>
-        <w:t xml:space="preserve"> network types will be discussed here.</w:t>
+        <w:t>When initialising a network, random weights and values for each node and connection are generated. This</w:t>
+      </w:r>
+      <w:r>
+        <w:rPr>
+          <w:lang w:eastAsia="en-GB"/>
+        </w:rPr>
+        <w:t>,</w:t>
+      </w:r>
+      <w:r>
+        <w:rPr>
+          <w:lang w:eastAsia="en-GB"/>
+        </w:rPr>
+        <w:t xml:space="preserve"> </w:t>
+      </w:r>
+      <w:r>
+        <w:rPr>
+          <w:lang w:eastAsia="en-GB"/>
+        </w:rPr>
+        <w:t>unsurprisingly</w:t>
+      </w:r>
+      <w:r>
+        <w:rPr>
+          <w:lang w:eastAsia="en-GB"/>
+        </w:rPr>
+        <w:t>,</w:t>
+      </w:r>
+      <w:r>
+        <w:rPr>
+          <w:lang w:eastAsia="en-GB"/>
+        </w:rPr>
+        <w:t xml:space="preserve"> leads</w:t>
+      </w:r>
+      <w:r>
+        <w:rPr>
+          <w:lang w:eastAsia="en-GB"/>
+        </w:rPr>
+        <w:t xml:space="preserve"> </w:t>
+      </w:r>
+      <w:r>
+        <w:rPr>
+          <w:lang w:eastAsia="en-GB"/>
+        </w:rPr>
+        <w:t xml:space="preserve">to completely inaccurate </w:t>
+      </w:r>
+      <w:r>
+        <w:rPr>
+          <w:lang w:eastAsia="en-GB"/>
+        </w:rPr>
+        <w:t xml:space="preserve">and nonsensical </w:t>
+      </w:r>
+      <w:r>
+        <w:rPr>
+          <w:lang w:eastAsia="en-GB"/>
+        </w:rPr>
+        <w:t>outputs.</w:t>
+      </w:r>
+      <w:r>
+        <w:rPr>
+          <w:lang w:eastAsia="en-GB"/>
+        </w:rPr>
+        <w:t xml:space="preserve"> </w:t>
+      </w:r>
+      <w:r>
+        <w:rPr>
+          <w:lang w:eastAsia="en-GB"/>
+        </w:rPr>
+        <w:t xml:space="preserve">A </w:t>
+      </w:r>
+      <w:r>
+        <w:rPr>
+          <w:i/>
+          <w:iCs/>
+          <w:lang w:eastAsia="en-GB"/>
+        </w:rPr>
+        <w:t>loss</w:t>
+      </w:r>
+      <w:r>
+        <w:rPr>
+          <w:lang w:eastAsia="en-GB"/>
+        </w:rPr>
+        <w:t xml:space="preserve"> function is then defined</w:t>
+      </w:r>
+      <w:r>
+        <w:rPr>
+          <w:lang w:eastAsia="en-GB"/>
+        </w:rPr>
+        <w:t xml:space="preserve"> –</w:t>
+      </w:r>
+      <w:r>
+        <w:rPr>
+          <w:lang w:eastAsia="en-GB"/>
+        </w:rPr>
+        <w:t xml:space="preserve"> a way of telling the network what the output should have been. In mathematical terms, </w:t>
+      </w:r>
+      <w:r>
+        <w:rPr>
+          <w:lang w:eastAsia="en-GB"/>
+        </w:rPr>
+        <w:t>this function adds up the square of the differences between the output</w:t>
+      </w:r>
+      <w:r>
+        <w:rPr>
+          <w:lang w:eastAsia="en-GB"/>
+        </w:rPr>
+        <w:t>s</w:t>
+      </w:r>
+      <w:r>
+        <w:rPr>
+          <w:lang w:eastAsia="en-GB"/>
+        </w:rPr>
+        <w:t xml:space="preserve"> and the correct</w:t>
+      </w:r>
+      <w:r>
+        <w:rPr>
+          <w:lang w:eastAsia="en-GB"/>
+        </w:rPr>
+        <w:t xml:space="preserve"> value</w:t>
+      </w:r>
+      <w:r>
+        <w:rPr>
+          <w:lang w:eastAsia="en-GB"/>
+        </w:rPr>
+        <w:t>s</w:t>
+      </w:r>
+      <w:r>
+        <w:rPr>
+          <w:lang w:eastAsia="en-GB"/>
+        </w:rPr>
+        <w:t>.</w:t>
+      </w:r>
+      <w:r>
+        <w:rPr>
+          <w:lang w:eastAsia="en-GB"/>
+        </w:rPr>
+        <w:t xml:space="preserve"> </w:t>
+      </w:r>
+      <w:r>
+        <w:rPr>
+          <w:lang w:eastAsia="en-GB"/>
+        </w:rPr>
+        <w:t xml:space="preserve">Again, </w:t>
+      </w:r>
+      <w:r>
+        <w:rPr>
+          <w:lang w:eastAsia="en-GB"/>
+        </w:rPr>
+        <w:t>ŷ</w:t>
+      </w:r>
+      <w:r>
+        <w:rPr>
+          <w:lang w:eastAsia="en-GB"/>
+        </w:rPr>
+        <w:t xml:space="preserve"> represents the output signal, and </w:t>
+      </w:r>
+      <w:r>
+        <w:rPr>
+          <w:i/>
+          <w:iCs/>
+          <w:lang w:eastAsia="en-GB"/>
+        </w:rPr>
+        <w:t>y</w:t>
+      </w:r>
+      <w:r>
+        <w:rPr>
+          <w:lang w:eastAsia="en-GB"/>
+        </w:rPr>
+        <w:t xml:space="preserve"> represents the actual value:</w:t>
       </w:r>
     </w:p>
     <w:p>
       <w:pPr>
+        <w:rPr>
+          <w:rFonts w:eastAsiaTheme="minorEastAsia"/>
+          <w:lang w:eastAsia="en-GB"/>
+        </w:rPr>
+      </w:pPr>
+      <m:oMathPara>
+        <m:oMath>
+          <m:r>
+            <w:rPr>
+              <w:rFonts w:ascii="Cambria Math" w:hAnsi="Cambria Math"/>
+              <w:lang w:eastAsia="en-GB"/>
+            </w:rPr>
+            <m:t>loss</m:t>
+          </m:r>
+          <m:r>
+            <w:rPr>
+              <w:rFonts w:ascii="Cambria Math" w:hAnsi="Cambria Math"/>
+              <w:lang w:eastAsia="en-GB"/>
+            </w:rPr>
+            <m:t xml:space="preserve">= </m:t>
+          </m:r>
+          <m:nary>
+            <m:naryPr>
+              <m:chr m:val="∑"/>
+              <m:limLoc m:val="undOvr"/>
+              <m:ctrlPr>
+                <w:rPr>
+                  <w:rFonts w:ascii="Cambria Math" w:hAnsi="Cambria Math"/>
+                  <w:i/>
+                  <w:lang w:eastAsia="en-GB"/>
+                </w:rPr>
+              </m:ctrlPr>
+            </m:naryPr>
+            <m:sub>
+              <m:r>
+                <w:rPr>
+                  <w:rFonts w:ascii="Cambria Math" w:hAnsi="Cambria Math"/>
+                  <w:lang w:eastAsia="en-GB"/>
+                </w:rPr>
+                <m:t>i=0</m:t>
+              </m:r>
+            </m:sub>
+            <m:sup>
+              <m:r>
+                <w:rPr>
+                  <w:rFonts w:ascii="Cambria Math" w:hAnsi="Cambria Math"/>
+                  <w:lang w:eastAsia="en-GB"/>
+                </w:rPr>
+                <m:t>n</m:t>
+              </m:r>
+            </m:sup>
+            <m:e>
+              <m:sSup>
+                <m:sSupPr>
+                  <m:ctrlPr>
+                    <w:rPr>
+                      <w:rFonts w:ascii="Cambria Math" w:hAnsi="Cambria Math"/>
+                      <w:i/>
+                      <w:lang w:eastAsia="en-GB"/>
+                    </w:rPr>
+                  </m:ctrlPr>
+                </m:sSupPr>
+                <m:e>
+                  <m:r>
+                    <w:rPr>
+                      <w:rFonts w:ascii="Cambria Math" w:hAnsi="Cambria Math"/>
+                      <w:lang w:eastAsia="en-GB"/>
+                    </w:rPr>
+                    <m:t>(</m:t>
+                  </m:r>
+                  <m:sSub>
+                    <m:sSubPr>
+                      <m:ctrlPr>
+                        <w:rPr>
+                          <w:rFonts w:ascii="Cambria Math" w:hAnsi="Cambria Math" w:cstheme="minorHAnsi"/>
+                          <w:i/>
+                        </w:rPr>
+                      </m:ctrlPr>
+                    </m:sSubPr>
+                    <m:e>
+                      <m:r>
+                        <m:rPr>
+                          <m:sty m:val="p"/>
+                        </m:rPr>
+                        <w:rPr>
+                          <w:rFonts w:ascii="Cambria Math" w:hAnsi="Cambria Math"/>
+                          <w:lang w:eastAsia="en-GB"/>
+                        </w:rPr>
+                        <m:t>ŷ</m:t>
+                      </m:r>
+                    </m:e>
+                    <m:sub>
+                      <m:r>
+                        <w:rPr>
+                          <w:rFonts w:ascii="Cambria Math" w:hAnsi="Cambria Math" w:cstheme="minorHAnsi"/>
+                        </w:rPr>
+                        <m:t>i</m:t>
+                      </m:r>
+                    </m:sub>
+                  </m:sSub>
+                  <m:r>
+                    <w:rPr>
+                      <w:rFonts w:ascii="Cambria Math" w:hAnsi="Cambria Math" w:cstheme="minorHAnsi"/>
+                    </w:rPr>
+                    <m:t>-</m:t>
+                  </m:r>
+                  <m:r>
+                    <w:rPr>
+                      <w:rFonts w:ascii="Cambria Math" w:hAnsi="Cambria Math" w:cstheme="minorHAnsi"/>
+                    </w:rPr>
+                    <m:t xml:space="preserve"> </m:t>
+                  </m:r>
+                  <m:sSub>
+                    <m:sSubPr>
+                      <m:ctrlPr>
+                        <w:rPr>
+                          <w:rFonts w:ascii="Cambria Math" w:hAnsi="Cambria Math" w:cstheme="minorHAnsi"/>
+                          <w:i/>
+                        </w:rPr>
+                      </m:ctrlPr>
+                    </m:sSubPr>
+                    <m:e>
+                      <m:r>
+                        <w:rPr>
+                          <w:rFonts w:ascii="Cambria Math" w:hAnsi="Cambria Math" w:cstheme="minorHAnsi"/>
+                        </w:rPr>
+                        <m:t>y</m:t>
+                      </m:r>
+                    </m:e>
+                    <m:sub>
+                      <m:r>
+                        <w:rPr>
+                          <w:rFonts w:ascii="Cambria Math" w:hAnsi="Cambria Math" w:cstheme="minorHAnsi"/>
+                        </w:rPr>
+                        <m:t>i</m:t>
+                      </m:r>
+                    </m:sub>
+                  </m:sSub>
+                  <m:r>
+                    <w:rPr>
+                      <w:rFonts w:ascii="Cambria Math" w:hAnsi="Cambria Math"/>
+                      <w:lang w:eastAsia="en-GB"/>
+                    </w:rPr>
+                    <m:t>)</m:t>
+                  </m:r>
+                </m:e>
+                <m:sup>
+                  <m:r>
+                    <w:rPr>
+                      <w:rFonts w:ascii="Cambria Math" w:hAnsi="Cambria Math"/>
+                      <w:lang w:eastAsia="en-GB"/>
+                    </w:rPr>
+                    <m:t>2</m:t>
+                  </m:r>
+                </m:sup>
+              </m:sSup>
+            </m:e>
+          </m:nary>
+        </m:oMath>
+      </m:oMathPara>
+    </w:p>
+    <w:p>
+      <w:pPr>
+        <w:rPr>
+          <w:rFonts w:eastAsiaTheme="minorEastAsia"/>
+          <w:lang w:eastAsia="en-GB"/>
+        </w:rPr>
+      </w:pPr>
+      <w:r>
+        <w:rPr>
+          <w:rFonts w:eastAsiaTheme="minorEastAsia"/>
+          <w:lang w:eastAsia="en-GB"/>
+        </w:rPr>
+        <w:t xml:space="preserve">Note that this function does not need to be squared, it could also be the absolute value or anything else. </w:t>
+      </w:r>
+      <w:r>
+        <w:rPr>
+          <w:rFonts w:eastAsiaTheme="minorEastAsia"/>
+          <w:lang w:eastAsia="en-GB"/>
+        </w:rPr>
+        <w:t xml:space="preserve">The square is commonly used </w:t>
+      </w:r>
+      <w:r>
+        <w:rPr>
+          <w:rFonts w:eastAsiaTheme="minorEastAsia"/>
+          <w:lang w:eastAsia="en-GB"/>
+        </w:rPr>
+        <w:t>however</w:t>
+      </w:r>
+      <w:r>
+        <w:rPr>
+          <w:rFonts w:eastAsiaTheme="minorEastAsia"/>
+          <w:lang w:eastAsia="en-GB"/>
+        </w:rPr>
+        <w:t>,</w:t>
+      </w:r>
+      <w:r>
+        <w:rPr>
+          <w:rFonts w:eastAsiaTheme="minorEastAsia"/>
+          <w:lang w:eastAsia="en-GB"/>
+        </w:rPr>
+        <w:t xml:space="preserve"> </w:t>
+      </w:r>
+      <w:r>
+        <w:rPr>
+          <w:rFonts w:eastAsiaTheme="minorEastAsia"/>
+          <w:lang w:eastAsia="en-GB"/>
+        </w:rPr>
+        <w:t>because it always results in a positive value.</w:t>
+      </w:r>
+      <w:r>
+        <w:rPr>
+          <w:rFonts w:eastAsiaTheme="minorEastAsia"/>
+          <w:lang w:eastAsia="en-GB"/>
+        </w:rPr>
+        <w:t xml:space="preserve"> This </w:t>
+      </w:r>
+      <w:r>
+        <w:rPr>
+          <w:rFonts w:eastAsiaTheme="minorEastAsia"/>
+          <w:i/>
+          <w:iCs/>
+          <w:lang w:eastAsia="en-GB"/>
+        </w:rPr>
+        <w:t>loss</w:t>
+      </w:r>
+      <w:r>
+        <w:rPr>
+          <w:rFonts w:eastAsiaTheme="minorEastAsia"/>
+          <w:i/>
+          <w:iCs/>
+          <w:lang w:eastAsia="en-GB"/>
+        </w:rPr>
+        <w:t xml:space="preserve"> </w:t>
+      </w:r>
+      <w:r>
+        <w:rPr>
+          <w:rFonts w:eastAsiaTheme="minorEastAsia"/>
+          <w:lang w:eastAsia="en-GB"/>
+        </w:rPr>
+        <w:t>is small</w:t>
+      </w:r>
+      <w:r>
+        <w:rPr>
+          <w:rFonts w:eastAsiaTheme="minorEastAsia"/>
+          <w:lang w:eastAsia="en-GB"/>
+        </w:rPr>
+        <w:t>er</w:t>
+      </w:r>
+      <w:r>
+        <w:rPr>
+          <w:rFonts w:eastAsiaTheme="minorEastAsia"/>
+          <w:lang w:eastAsia="en-GB"/>
+        </w:rPr>
+        <w:t xml:space="preserve"> when the network is closer to the actual value, and higher when it is far off</w:t>
+      </w:r>
+      <w:r>
+        <w:rPr>
+          <w:rFonts w:eastAsiaTheme="minorEastAsia"/>
+          <w:lang w:eastAsia="en-GB"/>
+        </w:rPr>
+        <w:t xml:space="preserve"> </w:t>
+      </w:r>
+      <w:sdt>
+        <w:sdtPr>
+          <w:rPr>
+            <w:rFonts w:eastAsiaTheme="minorEastAsia"/>
+            <w:lang w:eastAsia="en-GB"/>
+          </w:rPr>
+          <w:id w:val="2048559591"/>
+          <w:citation/>
+        </w:sdtPr>
+        <w:sdtContent>
+          <w:r>
+            <w:rPr>
+              <w:rFonts w:eastAsiaTheme="minorEastAsia"/>
+              <w:lang w:eastAsia="en-GB"/>
+            </w:rPr>
+            <w:fldChar w:fldCharType="begin"/>
+          </w:r>
+          <w:r>
+            <w:rPr>
+              <w:rFonts w:eastAsiaTheme="minorEastAsia"/>
+              <w:lang w:eastAsia="en-GB"/>
+            </w:rPr>
+            <w:instrText xml:space="preserve"> CITATION 3Bl171 \l 1043 </w:instrText>
+          </w:r>
+          <w:r>
+            <w:rPr>
+              <w:rFonts w:eastAsiaTheme="minorEastAsia"/>
+              <w:lang w:eastAsia="en-GB"/>
+            </w:rPr>
+            <w:fldChar w:fldCharType="separate"/>
+          </w:r>
+          <w:r>
+            <w:rPr>
+              <w:rFonts w:eastAsiaTheme="minorEastAsia"/>
+              <w:noProof/>
+              <w:lang w:eastAsia="en-GB"/>
+            </w:rPr>
+            <w:t>(3Blue1Brown, Gradient descent, how neural networks learn | Chapter 2, Deep learning, 2017)</w:t>
+          </w:r>
+          <w:r>
+            <w:rPr>
+              <w:rFonts w:eastAsiaTheme="minorEastAsia"/>
+              <w:lang w:eastAsia="en-GB"/>
+            </w:rPr>
+            <w:fldChar w:fldCharType="end"/>
+          </w:r>
+        </w:sdtContent>
+      </w:sdt>
+      <w:r>
+        <w:rPr>
+          <w:rFonts w:eastAsiaTheme="minorEastAsia"/>
+          <w:lang w:eastAsia="en-GB"/>
+        </w:rPr>
+        <w:t>.</w:t>
+      </w:r>
+    </w:p>
+    <w:p>
+      <w:pPr>
+        <w:rPr>
+          <w:rFonts w:eastAsiaTheme="minorEastAsia"/>
+          <w:lang w:eastAsia="en-GB"/>
+        </w:rPr>
+      </w:pPr>
+      <w:r>
+        <w:rPr>
+          <w:rFonts w:eastAsiaTheme="minorEastAsia"/>
+          <w:lang w:eastAsia="en-GB"/>
+        </w:rPr>
+        <w:t>Then, the derivative can be used to update the weights and biases by decreasing or increasing. The derivative tells us the direction (either decrease or increase)</w:t>
+      </w:r>
+      <w:r>
+        <w:rPr>
+          <w:rFonts w:eastAsiaTheme="minorEastAsia"/>
+          <w:lang w:eastAsia="en-GB"/>
+        </w:rPr>
+        <w:t>.</w:t>
+      </w:r>
+      <w:r>
+        <w:rPr>
+          <w:rFonts w:eastAsiaTheme="minorEastAsia"/>
+          <w:lang w:eastAsia="en-GB"/>
+        </w:rPr>
+        <w:t xml:space="preserve"> This is </w:t>
+      </w:r>
+      <w:r>
+        <w:rPr>
+          <w:rFonts w:eastAsiaTheme="minorEastAsia"/>
+          <w:lang w:eastAsia="en-GB"/>
+        </w:rPr>
+        <w:t>known</w:t>
+      </w:r>
+      <w:r>
+        <w:rPr>
+          <w:rFonts w:eastAsiaTheme="minorEastAsia"/>
+          <w:lang w:eastAsia="en-GB"/>
+        </w:rPr>
+        <w:t xml:space="preserve"> as gradient descent.</w:t>
+      </w:r>
+    </w:p>
+    <w:p>
+      <w:pPr>
+        <w:rPr>
+          <w:rFonts w:eastAsiaTheme="minorEastAsia"/>
+          <w:lang w:eastAsia="en-GB"/>
+        </w:rPr>
+      </w:pPr>
+    </w:p>
+    <w:p>
+      <w:pPr>
         <w:pStyle w:val="Kop2"/>
       </w:pPr>
-      <w:bookmarkStart w:id="4" w:name="_Toc83713429"/>
+      <w:r>
+        <w:lastRenderedPageBreak/>
+        <w:t>Backpropagation</w:t>
+      </w:r>
+    </w:p>
+    <w:p>
+      <w:pPr>
+        <w:pStyle w:val="Kop1"/>
+        <w:rPr>
+          <w:rFonts w:eastAsia="Times New Roman"/>
+          <w:lang w:eastAsia="en-GB"/>
+        </w:rPr>
+      </w:pPr>
+      <w:bookmarkStart w:id="4" w:name="_Toc83807086"/>
+      <w:r>
+        <w:rPr>
+          <w:rFonts w:eastAsia="Times New Roman"/>
+          <w:lang w:eastAsia="en-GB"/>
+        </w:rPr>
+        <w:t>What types of neural networks exist?</w:t>
+      </w:r>
+      <w:bookmarkEnd w:id="4"/>
+    </w:p>
+    <w:p>
+      <w:pPr>
+        <w:rPr>
+          <w:lang w:eastAsia="en-GB"/>
+        </w:rPr>
+      </w:pPr>
+      <w:r>
+        <w:rPr>
+          <w:lang w:eastAsia="en-GB"/>
+        </w:rPr>
+        <w:t xml:space="preserve">There are many different types of neural networks with unique architectures and approaches, and the list is only growing. </w:t>
+      </w:r>
+      <w:r>
+        <w:rPr>
+          <w:lang w:eastAsia="en-GB"/>
+        </w:rPr>
+        <w:t xml:space="preserve">For simplicity’s sake, only </w:t>
+      </w:r>
+      <w:r>
+        <w:rPr>
+          <w:lang w:eastAsia="en-GB"/>
+        </w:rPr>
+        <w:t>some notable</w:t>
+      </w:r>
+      <w:r>
+        <w:rPr>
+          <w:lang w:eastAsia="en-GB"/>
+        </w:rPr>
+        <w:t xml:space="preserve"> network types will be discussed here.</w:t>
+      </w:r>
+    </w:p>
+    <w:p>
+      <w:pPr>
+        <w:pStyle w:val="Kop2"/>
+      </w:pPr>
+      <w:bookmarkStart w:id="5" w:name="_Toc83807087"/>
       <w:r>
         <w:t>P</w:t>
       </w:r>
       <w:r>
         <w:t>erceptron</w:t>
       </w:r>
-      <w:bookmarkEnd w:id="4"/>
       <w:r>
         <w:t xml:space="preserve"> (P)</w:t>
       </w:r>
+      <w:bookmarkEnd w:id="5"/>
     </w:p>
     <w:p>
       <w:pPr>
@@ -2122,7 +2945,6 @@
         <w:rPr>
           <w:noProof/>
         </w:rPr>
-        <w:lastRenderedPageBreak/>
         <w:drawing>
           <wp:inline distT="0" distB="0" distL="0" distR="0" wp14:anchorId="1C46EBB5" wp14:editId="75C7A52F">
             <wp:extent cx="5760720" cy="2646045"/>
@@ -2180,14 +3002,27 @@
       <w:r>
         <w:t xml:space="preserve">Figure </w:t>
       </w:r>
-      <w:fldSimple w:instr=" SEQ Figure \* ARABIC ">
-        <w:r>
-          <w:rPr>
-            <w:noProof/>
-          </w:rPr>
-          <w:t>1</w:t>
-        </w:r>
-      </w:fldSimple>
+      <w:r>
+        <w:fldChar w:fldCharType="begin"/>
+      </w:r>
+      <w:r>
+        <w:instrText xml:space="preserve"> SEQ Figure \* ARABIC </w:instrText>
+      </w:r>
+      <w:r>
+        <w:fldChar w:fldCharType="separate"/>
+      </w:r>
+      <w:r>
+        <w:rPr>
+          <w:noProof/>
+        </w:rPr>
+        <w:t>1</w:t>
+      </w:r>
+      <w:r>
+        <w:rPr>
+          <w:noProof/>
+        </w:rPr>
+        <w:fldChar w:fldCharType="end"/>
+      </w:r>
       <w:r>
         <w:t>: Diagram of a perceptron</w:t>
       </w:r>
@@ -2205,11 +3040,11 @@
       <w:pPr>
         <w:pStyle w:val="Kop2"/>
       </w:pPr>
-      <w:bookmarkStart w:id="5" w:name="_Toc83713430"/>
+      <w:bookmarkStart w:id="6" w:name="_Toc83807088"/>
       <w:r>
         <w:t>Feed forward (FF)</w:t>
       </w:r>
-      <w:bookmarkEnd w:id="5"/>
+      <w:bookmarkEnd w:id="6"/>
     </w:p>
     <w:p>
       <w:pPr>
@@ -2350,6 +3185,7 @@
         <w:rPr>
           <w:noProof/>
         </w:rPr>
+        <w:lastRenderedPageBreak/>
         <w:drawing>
           <wp:inline distT="0" distB="0" distL="0" distR="0" wp14:anchorId="793B34C4" wp14:editId="46BE78E0">
             <wp:extent cx="4492625" cy="2703195"/>
@@ -2407,14 +3243,27 @@
       <w:r>
         <w:t xml:space="preserve">Figure </w:t>
       </w:r>
-      <w:fldSimple w:instr=" SEQ Figure \* ARABIC ">
-        <w:r>
-          <w:rPr>
-            <w:noProof/>
-          </w:rPr>
-          <w:t>2</w:t>
-        </w:r>
-      </w:fldSimple>
+      <w:r>
+        <w:fldChar w:fldCharType="begin"/>
+      </w:r>
+      <w:r>
+        <w:instrText xml:space="preserve"> SEQ Figure \* ARABIC </w:instrText>
+      </w:r>
+      <w:r>
+        <w:fldChar w:fldCharType="separate"/>
+      </w:r>
+      <w:r>
+        <w:rPr>
+          <w:noProof/>
+        </w:rPr>
+        <w:t>2</w:t>
+      </w:r>
+      <w:r>
+        <w:rPr>
+          <w:noProof/>
+        </w:rPr>
+        <w:fldChar w:fldCharType="end"/>
+      </w:r>
       <w:r>
         <w:t xml:space="preserve">: </w:t>
       </w:r>
@@ -2435,11 +3284,11 @@
       <w:pPr>
         <w:pStyle w:val="Kop2"/>
       </w:pPr>
-      <w:bookmarkStart w:id="6" w:name="_Toc83713431"/>
+      <w:bookmarkStart w:id="7" w:name="_Toc83807089"/>
       <w:r>
         <w:t>Deep feed forward (DFF)</w:t>
       </w:r>
-      <w:bookmarkEnd w:id="6"/>
+      <w:bookmarkEnd w:id="7"/>
     </w:p>
     <w:p>
       <w:pPr>
@@ -2543,9 +3392,8 @@
       <w:pPr>
         <w:pStyle w:val="Kop2"/>
       </w:pPr>
-      <w:bookmarkStart w:id="7" w:name="_Toc83713432"/>
-      <w:r>
-        <w:lastRenderedPageBreak/>
+      <w:bookmarkStart w:id="8" w:name="_Toc83807090"/>
+      <w:r>
         <w:t>R</w:t>
       </w:r>
       <w:r>
@@ -2554,7 +3402,7 @@
       <w:r>
         <w:t xml:space="preserve"> (RNN)</w:t>
       </w:r>
-      <w:bookmarkEnd w:id="7"/>
+      <w:bookmarkEnd w:id="8"/>
     </w:p>
     <w:p>
       <w:pPr>
@@ -2713,14 +3561,27 @@
       <w:r>
         <w:t xml:space="preserve">Figure </w:t>
       </w:r>
-      <w:fldSimple w:instr=" SEQ Figure \* ARABIC ">
-        <w:r>
-          <w:rPr>
-            <w:noProof/>
-          </w:rPr>
-          <w:t>3</w:t>
-        </w:r>
-      </w:fldSimple>
+      <w:r>
+        <w:fldChar w:fldCharType="begin"/>
+      </w:r>
+      <w:r>
+        <w:instrText xml:space="preserve"> SEQ Figure \* ARABIC </w:instrText>
+      </w:r>
+      <w:r>
+        <w:fldChar w:fldCharType="separate"/>
+      </w:r>
+      <w:r>
+        <w:rPr>
+          <w:noProof/>
+        </w:rPr>
+        <w:t>3</w:t>
+      </w:r>
+      <w:r>
+        <w:rPr>
+          <w:noProof/>
+        </w:rPr>
+        <w:fldChar w:fldCharType="end"/>
+      </w:r>
       <w:r>
         <w:t>: Comparison of Recurrent Neural Networks (</w:t>
       </w:r>
@@ -2735,12 +3596,14 @@
       <w:pPr>
         <w:pStyle w:val="Kop2"/>
       </w:pPr>
+      <w:bookmarkStart w:id="9" w:name="_Toc83807091"/>
       <w:r>
         <w:t>Convolutional Neural Network</w:t>
       </w:r>
       <w:r>
         <w:t xml:space="preserve"> (CNN)</w:t>
       </w:r>
+      <w:bookmarkEnd w:id="9"/>
     </w:p>
     <w:p>
       <w:pPr>
@@ -2785,6 +3648,7 @@
         <w:rPr>
           <w:lang w:eastAsia="en-GB"/>
         </w:rPr>
+        <w:lastRenderedPageBreak/>
         <w:t xml:space="preserve">convolutional, pooling, and </w:t>
       </w:r>
       <w:proofErr w:type="gramStart"/>
@@ -2876,7 +3740,7 @@
           <w:lang w:eastAsia="en-GB"/>
         </w:rPr>
       </w:pPr>
-      <w:bookmarkStart w:id="8" w:name="_Toc83713434"/>
+      <w:bookmarkStart w:id="10" w:name="_Toc83807092"/>
       <w:r>
         <w:rPr>
           <w:lang w:eastAsia="en-GB"/>
@@ -2901,7 +3765,7 @@
         </w:rPr>
         <w:t>?</w:t>
       </w:r>
-      <w:bookmarkEnd w:id="8"/>
+      <w:bookmarkEnd w:id="10"/>
     </w:p>
     <w:p>
       <w:pPr>
@@ -2949,12 +3813,14 @@
           <w:lang w:eastAsia="en-GB"/>
         </w:rPr>
       </w:pPr>
+      <w:bookmarkStart w:id="11" w:name="_Toc83807093"/>
       <w:r>
         <w:rPr>
           <w:lang w:eastAsia="en-GB"/>
         </w:rPr>
         <w:t>Convolutional layer</w:t>
       </w:r>
+      <w:bookmarkEnd w:id="11"/>
     </w:p>
     <w:p>
       <w:pPr>
@@ -3079,12 +3945,14 @@
           <w:lang w:eastAsia="en-GB"/>
         </w:rPr>
       </w:pPr>
+      <w:bookmarkStart w:id="12" w:name="_Toc83807094"/>
       <w:r>
         <w:rPr>
           <w:lang w:eastAsia="en-GB"/>
         </w:rPr>
         <w:t>Feature detector</w:t>
       </w:r>
+      <w:bookmarkEnd w:id="12"/>
     </w:p>
     <w:p>
       <w:pPr>
@@ -3101,13 +3969,12 @@
           <w:lang w:eastAsia="en-GB"/>
         </w:rPr>
       </w:pPr>
-      <w:bookmarkStart w:id="9" w:name="_Toc83713435"/>
+      <w:bookmarkStart w:id="13" w:name="_Toc83807095"/>
       <w:r>
         <w:rPr>
           <w:rFonts w:eastAsia="Times New Roman"/>
           <w:lang w:eastAsia="en-GB"/>
         </w:rPr>
-        <w:lastRenderedPageBreak/>
         <w:t xml:space="preserve">What are </w:t>
       </w:r>
       <w:r>
@@ -3166,7 +4033,7 @@
         </w:rPr>
         <w:t>?</w:t>
       </w:r>
-      <w:bookmarkEnd w:id="9"/>
+      <w:bookmarkEnd w:id="13"/>
     </w:p>
     <w:p>
       <w:pPr>
@@ -3176,7 +4043,7 @@
           <w:lang w:eastAsia="en-GB"/>
         </w:rPr>
       </w:pPr>
-      <w:bookmarkStart w:id="10" w:name="_Toc83713436"/>
+      <w:bookmarkStart w:id="14" w:name="_Toc83807096"/>
       <w:r>
         <w:rPr>
           <w:rFonts w:eastAsia="Times New Roman"/>
@@ -3212,9 +4079,9 @@
         </w:rPr>
         <w:t>?</w:t>
       </w:r>
-      <w:bookmarkEnd w:id="10"/>
+      <w:bookmarkEnd w:id="14"/>
     </w:p>
-    <w:bookmarkStart w:id="11" w:name="_Toc83713437" w:displacedByCustomXml="next"/>
+    <w:bookmarkStart w:id="15" w:name="_Toc83807097" w:displacedByCustomXml="next"/>
     <w:sdt>
       <w:sdtPr>
         <w:rPr>
@@ -3242,7 +4109,7 @@
           <w:r>
             <w:t>References</w:t>
           </w:r>
-          <w:bookmarkEnd w:id="11"/>
+          <w:bookmarkEnd w:id="15"/>
         </w:p>
         <w:sdt>
           <w:sdtPr>
@@ -5231,6 +6098,19 @@
       <w:color w:val="808080"/>
     </w:rPr>
   </w:style>
+  <w:style w:type="paragraph" w:styleId="Inhopg3">
+    <w:name w:val="toc 3"/>
+    <w:basedOn w:val="Standaard"/>
+    <w:next w:val="Standaard"/>
+    <w:autoRedefine/>
+    <w:uiPriority w:val="39"/>
+    <w:unhideWhenUsed/>
+    <w:rsid w:val="007C0E4B"/>
+    <w:pPr>
+      <w:spacing w:after="100"/>
+      <w:ind w:left="440"/>
+    </w:pPr>
+  </w:style>
 </w:styles>
 </file>
 
@@ -5475,7 +6355,7 @@
     <b:Month>August</b:Month>
     <b:Day>4</b:Day>
     <b:URL>https://towardsdatascience.com/the-mostly-complete-chart-of-neural-networks-explained-3fb6f2367464</b:URL>
-    <b:RefOrder>3</b:RefOrder>
+    <b:RefOrder>4</b:RefOrder>
   </b:Source>
   <b:Source>
     <b:Tag>IBM201</b:Tag>
@@ -5492,7 +6372,7 @@
     <b:Month>September</b:Month>
     <b:Day>14</b:Day>
     <b:URL>https://www.ibm.com/cloud/learn/recurrent-neural-networks#toc-what-are-r-btVB33l5</b:URL>
-    <b:RefOrder>4</b:RefOrder>
+    <b:RefOrder>5</b:RefOrder>
   </b:Source>
   <b:Source>
     <b:Tag>IBM202</b:Tag>
@@ -5509,7 +6389,7 @@
     <b:Month>October</b:Month>
     <b:Day>20</b:Day>
     <b:URL>https://www.ibm.com/cloud/learn/convolutional-neural-networks</b:URL>
-    <b:RefOrder>5</b:RefOrder>
+    <b:RefOrder>6</b:RefOrder>
   </b:Source>
   <b:Source>
     <b:Tag>3Bl17</b:Tag>
@@ -5532,11 +6412,32 @@
     </b:Author>
     <b:RefOrder>2</b:RefOrder>
   </b:Source>
+  <b:Source>
+    <b:Tag>3Bl171</b:Tag>
+    <b:SourceType>InternetSite</b:SourceType>
+    <b:Guid>{BD0FEF94-4A5C-4D1B-A03C-21EF8C90165F}</b:Guid>
+    <b:Author>
+      <b:Author>
+        <b:NameList>
+          <b:Person>
+            <b:Last>3Blue1Brown</b:Last>
+          </b:Person>
+        </b:NameList>
+      </b:Author>
+    </b:Author>
+    <b:Title>Gradient descent, how neural networks learn | Chapter 2, Deep learning</b:Title>
+    <b:Year>2017</b:Year>
+    <b:Month>October</b:Month>
+    <b:Day>16</b:Day>
+    <b:URL>https://www.youtube.com/watch?v=IHZwWFHWa-w</b:URL>
+    <b:LCID>en-GB</b:LCID>
+    <b:RefOrder>3</b:RefOrder>
+  </b:Source>
 </b:Sources>
 </file>
 
 <file path=customXml/itemProps1.xml><?xml version="1.0" encoding="utf-8"?>
-<ds:datastoreItem xmlns:ds="http://schemas.openxmlformats.org/officeDocument/2006/customXml" ds:itemID="{F43BDD3D-0090-4A00-BF16-992D9C75565B}">
+<ds:datastoreItem xmlns:ds="http://schemas.openxmlformats.org/officeDocument/2006/customXml" ds:itemID="{87B654D0-D5DF-48E2-BBF5-C6FF224BE5F8}">
   <ds:schemaRefs>
     <ds:schemaRef ds:uri="http://schemas.openxmlformats.org/officeDocument/2006/bibliography"/>
   </ds:schemaRefs>

</xml_diff>

<commit_message>
Working on backprop function
</commit_message>
<xml_diff>
--- a/documents/Research Document.docx
+++ b/documents/Research Document.docx
@@ -2757,19 +2757,342 @@
     </w:p>
     <w:p>
       <w:pPr>
-        <w:rPr>
-          <w:rFonts w:eastAsiaTheme="minorEastAsia"/>
-          <w:lang w:eastAsia="en-GB"/>
-        </w:rPr>
-      </w:pPr>
+        <w:pStyle w:val="Kop2"/>
+      </w:pPr>
+      <w:r>
+        <w:lastRenderedPageBreak/>
+        <w:t>Backpropagation</w:t>
+      </w:r>
     </w:p>
     <w:p>
       <w:pPr>
-        <w:pStyle w:val="Kop2"/>
-      </w:pPr>
-      <w:r>
-        <w:lastRenderedPageBreak/>
-        <w:t>Backpropagation</w:t>
+        <w:rPr>
+          <w:lang w:eastAsia="en-GB"/>
+        </w:rPr>
+      </w:pPr>
+      <w:r>
+        <w:rPr>
+          <w:lang w:eastAsia="en-GB"/>
+        </w:rPr>
+        <w:t>In backpropagation – instead of working from left to right – the network is updated from right to left.</w:t>
+      </w:r>
+      <w:r>
+        <w:rPr>
+          <w:lang w:eastAsia="en-GB"/>
+        </w:rPr>
+        <w:t xml:space="preserve"> After the loss is calculated from the output the network provided</w:t>
+      </w:r>
+      <w:r>
+        <w:rPr>
+          <w:lang w:eastAsia="en-GB"/>
+        </w:rPr>
+        <w:t xml:space="preserve"> (for multiple</w:t>
+      </w:r>
+      <w:r>
+        <w:rPr>
+          <w:lang w:eastAsia="en-GB"/>
+        </w:rPr>
+        <w:t xml:space="preserve"> training examples</w:t>
+      </w:r>
+      <w:r>
+        <w:rPr>
+          <w:lang w:eastAsia="en-GB"/>
+        </w:rPr>
+        <w:t xml:space="preserve"> to prevent overfitting</w:t>
+      </w:r>
+      <w:r>
+        <w:rPr>
+          <w:lang w:eastAsia="en-GB"/>
+        </w:rPr>
+        <w:t>, more on this later)</w:t>
+      </w:r>
+      <w:r>
+        <w:rPr>
+          <w:lang w:eastAsia="en-GB"/>
+        </w:rPr>
+        <w:t>, the weights and biases of each node in the output layer can be updated.</w:t>
+      </w:r>
+      <w:r>
+        <w:rPr>
+          <w:lang w:eastAsia="en-GB"/>
+        </w:rPr>
+        <w:t xml:space="preserve"> Then, the layer</w:t>
+      </w:r>
+      <w:r>
+        <w:rPr>
+          <w:lang w:eastAsia="en-GB"/>
+        </w:rPr>
+        <w:t>s</w:t>
+      </w:r>
+      <w:r>
+        <w:rPr>
+          <w:lang w:eastAsia="en-GB"/>
+        </w:rPr>
+        <w:t xml:space="preserve"> to the left can be updated</w:t>
+      </w:r>
+      <w:r>
+        <w:rPr>
+          <w:lang w:eastAsia="en-GB"/>
+        </w:rPr>
+        <w:t xml:space="preserve"> </w:t>
+      </w:r>
+      <w:r>
+        <w:rPr>
+          <w:lang w:eastAsia="en-GB"/>
+        </w:rPr>
+        <w:t>sequentially</w:t>
+      </w:r>
+      <w:r>
+        <w:rPr>
+          <w:lang w:eastAsia="en-GB"/>
+        </w:rPr>
+        <w:t>. However, each node in th</w:t>
+      </w:r>
+      <w:r>
+        <w:rPr>
+          <w:lang w:eastAsia="en-GB"/>
+        </w:rPr>
+        <w:t>ese</w:t>
+      </w:r>
+      <w:r>
+        <w:rPr>
+          <w:lang w:eastAsia="en-GB"/>
+        </w:rPr>
+        <w:t xml:space="preserve"> layer</w:t>
+      </w:r>
+      <w:r>
+        <w:rPr>
+          <w:lang w:eastAsia="en-GB"/>
+        </w:rPr>
+        <w:t>s</w:t>
+      </w:r>
+      <w:r>
+        <w:rPr>
+          <w:lang w:eastAsia="en-GB"/>
+        </w:rPr>
+        <w:t xml:space="preserve"> can have multiple nodes to the right ‘telling’ the node how to update the weights, as shown in the example below:</w:t>
+      </w:r>
+    </w:p>
+    <w:p>
+      <w:pPr>
+        <w:keepNext/>
+        <w:jc w:val="center"/>
+      </w:pPr>
+      <w:r>
+        <w:rPr>
+          <w:noProof/>
+        </w:rPr>
+        <w:drawing>
+          <wp:inline distT="0" distB="0" distL="0" distR="0" wp14:anchorId="53117FF8" wp14:editId="2A1406F2">
+            <wp:extent cx="3596802" cy="3464560"/>
+            <wp:effectExtent l="0" t="0" r="3810" b="2540"/>
+            <wp:docPr id="6" name="Afbeelding 6"/>
+            <wp:cNvGraphicFramePr>
+              <a:graphicFrameLocks xmlns:a="http://schemas.openxmlformats.org/drawingml/2006/main" noChangeAspect="1"/>
+            </wp:cNvGraphicFramePr>
+            <a:graphic xmlns:a="http://schemas.openxmlformats.org/drawingml/2006/main">
+              <a:graphicData uri="http://schemas.openxmlformats.org/drawingml/2006/picture">
+                <pic:pic xmlns:pic="http://schemas.openxmlformats.org/drawingml/2006/picture">
+                  <pic:nvPicPr>
+                    <pic:cNvPr id="1" name=""/>
+                    <pic:cNvPicPr/>
+                  </pic:nvPicPr>
+                  <pic:blipFill rotWithShape="1">
+                    <a:blip r:embed="rId10"/>
+                    <a:srcRect l="16225" t="23552" r="63561" b="7230"/>
+                    <a:stretch/>
+                  </pic:blipFill>
+                  <pic:spPr bwMode="auto">
+                    <a:xfrm>
+                      <a:off x="0" y="0"/>
+                      <a:ext cx="3611548" cy="3478764"/>
+                    </a:xfrm>
+                    <a:prstGeom prst="rect">
+                      <a:avLst/>
+                    </a:prstGeom>
+                    <a:ln>
+                      <a:noFill/>
+                    </a:ln>
+                    <a:extLst>
+                      <a:ext uri="{53640926-AAD7-44D8-BBD7-CCE9431645EC}">
+                        <a14:shadowObscured xmlns:a14="http://schemas.microsoft.com/office/drawing/2010/main"/>
+                      </a:ext>
+                    </a:extLst>
+                  </pic:spPr>
+                </pic:pic>
+              </a:graphicData>
+            </a:graphic>
+          </wp:inline>
+        </w:drawing>
+      </w:r>
+    </w:p>
+    <w:p>
+      <w:pPr>
+        <w:pStyle w:val="Bijschrift"/>
+      </w:pPr>
+      <w:r>
+        <w:t xml:space="preserve">Figure </w:t>
+      </w:r>
+      <w:r>
+        <w:fldChar w:fldCharType="begin"/>
+      </w:r>
+      <w:r>
+        <w:instrText xml:space="preserve"> SEQ Figure \* ARABIC </w:instrText>
+      </w:r>
+      <w:r>
+        <w:fldChar w:fldCharType="separate"/>
+      </w:r>
+      <w:r>
+        <w:rPr>
+          <w:noProof/>
+        </w:rPr>
+        <w:t>1</w:t>
+      </w:r>
+      <w:r>
+        <w:fldChar w:fldCharType="end"/>
+      </w:r>
+      <w:r>
+        <w:t>: Updating weights and biases. (Source: 3Blue1Brown)</w:t>
+      </w:r>
+    </w:p>
+    <w:p>
+      <w:pPr>
+        <w:rPr>
+          <w:lang w:eastAsia="en-GB"/>
+        </w:rPr>
+      </w:pPr>
+      <w:r>
+        <w:rPr>
+          <w:lang w:eastAsia="en-GB"/>
+        </w:rPr>
+        <w:t>In this example, each node on the right side is connected to every node on the left side. Each of those nodes ‘wants’ to update the nodes its connected to, indicated by the red and blue arrows</w:t>
+      </w:r>
+      <w:r>
+        <w:rPr>
+          <w:lang w:eastAsia="en-GB"/>
+        </w:rPr>
+        <w:t xml:space="preserve"> and lines</w:t>
+      </w:r>
+      <w:r>
+        <w:rPr>
+          <w:lang w:eastAsia="en-GB"/>
+        </w:rPr>
+        <w:t xml:space="preserve">, representing negative and positive increases respectively. </w:t>
+      </w:r>
+      <w:r>
+        <w:rPr>
+          <w:lang w:eastAsia="en-GB"/>
+        </w:rPr>
+        <w:t xml:space="preserve">Since the nodes on the left are connected to multiple nodes providing a value to update weights, </w:t>
+      </w:r>
+      <w:r>
+        <w:rPr>
+          <w:lang w:eastAsia="en-GB"/>
+        </w:rPr>
+        <w:t>those</w:t>
+      </w:r>
+      <w:r>
+        <w:rPr>
+          <w:lang w:eastAsia="en-GB"/>
+        </w:rPr>
+        <w:t xml:space="preserve"> values must be summed up to calculate the final updated weight</w:t>
+      </w:r>
+      <w:r>
+        <w:rPr>
+          <w:lang w:eastAsia="en-GB"/>
+        </w:rPr>
+        <w:t xml:space="preserve"> for each node</w:t>
+      </w:r>
+      <w:r>
+        <w:rPr>
+          <w:lang w:eastAsia="en-GB"/>
+        </w:rPr>
+        <w:t>.</w:t>
+      </w:r>
+      <w:r>
+        <w:rPr>
+          <w:lang w:eastAsia="en-GB"/>
+        </w:rPr>
+        <w:t xml:space="preserve"> </w:t>
+      </w:r>
+      <w:r>
+        <w:rPr>
+          <w:lang w:eastAsia="en-GB"/>
+        </w:rPr>
+        <w:t xml:space="preserve">This process is then repeated throughout the </w:t>
+      </w:r>
+      <w:r>
+        <w:rPr>
+          <w:lang w:eastAsia="en-GB"/>
+        </w:rPr>
+        <w:t xml:space="preserve">rest of the </w:t>
+      </w:r>
+      <w:r>
+        <w:rPr>
+          <w:lang w:eastAsia="en-GB"/>
+        </w:rPr>
+        <w:t>network</w:t>
+      </w:r>
+      <w:r>
+        <w:rPr>
+          <w:lang w:eastAsia="en-GB"/>
+        </w:rPr>
+        <w:t xml:space="preserve"> </w:t>
+      </w:r>
+      <w:sdt>
+        <w:sdtPr>
+          <w:rPr>
+            <w:lang w:eastAsia="en-GB"/>
+          </w:rPr>
+          <w:id w:val="1136227748"/>
+          <w:citation/>
+        </w:sdtPr>
+        <w:sdtContent>
+          <w:r>
+            <w:rPr>
+              <w:lang w:eastAsia="en-GB"/>
+            </w:rPr>
+            <w:fldChar w:fldCharType="begin"/>
+          </w:r>
+          <w:r>
+            <w:rPr>
+              <w:lang w:eastAsia="en-GB"/>
+            </w:rPr>
+            <w:instrText xml:space="preserve"> CITATION 3Bl172 \l 1043 </w:instrText>
+          </w:r>
+          <w:r>
+            <w:rPr>
+              <w:lang w:eastAsia="en-GB"/>
+            </w:rPr>
+            <w:fldChar w:fldCharType="separate"/>
+          </w:r>
+          <w:r>
+            <w:rPr>
+              <w:noProof/>
+              <w:lang w:eastAsia="en-GB"/>
+            </w:rPr>
+            <w:t xml:space="preserve">(3Blue1Brown, What is backpropagation really doing? </w:t>
+          </w:r>
+          <w:r>
+            <w:rPr>
+              <w:noProof/>
+              <w:lang w:eastAsia="en-GB"/>
+            </w:rPr>
+            <w:t>| Chapter 3, Deep learning, 2017)</w:t>
+          </w:r>
+          <w:r>
+            <w:rPr>
+              <w:lang w:eastAsia="en-GB"/>
+            </w:rPr>
+            <w:fldChar w:fldCharType="end"/>
+          </w:r>
+        </w:sdtContent>
+      </w:sdt>
+      <w:r>
+        <w:rPr>
+          <w:lang w:eastAsia="en-GB"/>
+        </w:rPr>
+        <w:t>.</w:t>
       </w:r>
     </w:p>
     <w:p>
@@ -2928,7 +3251,15 @@
           <w:iCs/>
           <w:lang w:eastAsia="en-GB"/>
         </w:rPr>
-        <w:t>Figure 1</w:t>
+        <w:t xml:space="preserve">Figure </w:t>
+      </w:r>
+      <w:r>
+        <w:rPr>
+          <w:i/>
+          <w:iCs/>
+          <w:lang w:eastAsia="en-GB"/>
+        </w:rPr>
+        <w:t>2</w:t>
       </w:r>
       <w:r>
         <w:rPr>
@@ -2945,6 +3276,7 @@
         <w:rPr>
           <w:noProof/>
         </w:rPr>
+        <w:lastRenderedPageBreak/>
         <w:drawing>
           <wp:inline distT="0" distB="0" distL="0" distR="0" wp14:anchorId="1C46EBB5" wp14:editId="75C7A52F">
             <wp:extent cx="5760720" cy="2646045"/>
@@ -2963,7 +3295,7 @@
                     </pic:cNvPicPr>
                   </pic:nvPicPr>
                   <pic:blipFill>
-                    <a:blip r:embed="rId10">
+                    <a:blip r:embed="rId11">
                       <a:extLst>
                         <a:ext uri="{28A0092B-C50C-407E-A947-70E740481C1C}">
                           <a14:useLocalDpi xmlns:a14="http://schemas.microsoft.com/office/drawing/2010/main" val="0"/>
@@ -3015,7 +3347,7 @@
         <w:rPr>
           <w:noProof/>
         </w:rPr>
-        <w:t>1</w:t>
+        <w:t>2</w:t>
       </w:r>
       <w:r>
         <w:rPr>
@@ -3167,7 +3499,15 @@
           <w:iCs/>
           <w:lang w:eastAsia="en-GB"/>
         </w:rPr>
-        <w:t>Figure 2</w:t>
+        <w:t xml:space="preserve">Figure </w:t>
+      </w:r>
+      <w:r>
+        <w:rPr>
+          <w:i/>
+          <w:iCs/>
+          <w:lang w:eastAsia="en-GB"/>
+        </w:rPr>
+        <w:t>3</w:t>
       </w:r>
       <w:r>
         <w:rPr>
@@ -3185,7 +3525,6 @@
         <w:rPr>
           <w:noProof/>
         </w:rPr>
-        <w:lastRenderedPageBreak/>
         <w:drawing>
           <wp:inline distT="0" distB="0" distL="0" distR="0" wp14:anchorId="793B34C4" wp14:editId="46BE78E0">
             <wp:extent cx="4492625" cy="2703195"/>
@@ -3204,7 +3543,7 @@
                     </pic:cNvPicPr>
                   </pic:nvPicPr>
                   <pic:blipFill>
-                    <a:blip r:embed="rId11">
+                    <a:blip r:embed="rId12">
                       <a:extLst>
                         <a:ext uri="{28A0092B-C50C-407E-A947-70E740481C1C}">
                           <a14:useLocalDpi xmlns:a14="http://schemas.microsoft.com/office/drawing/2010/main" val="0"/>
@@ -3256,7 +3595,7 @@
         <w:rPr>
           <w:noProof/>
         </w:rPr>
-        <w:t>2</w:t>
+        <w:t>3</w:t>
       </w:r>
       <w:r>
         <w:rPr>
@@ -3394,6 +3733,7 @@
       </w:pPr>
       <w:bookmarkStart w:id="8" w:name="_Toc83807090"/>
       <w:r>
+        <w:lastRenderedPageBreak/>
         <w:t>R</w:t>
       </w:r>
       <w:r>
@@ -3522,7 +3862,7 @@
                     </pic:cNvPicPr>
                   </pic:nvPicPr>
                   <pic:blipFill>
-                    <a:blip r:embed="rId12">
+                    <a:blip r:embed="rId13">
                       <a:extLst>
                         <a:ext uri="{28A0092B-C50C-407E-A947-70E740481C1C}">
                           <a14:useLocalDpi xmlns:a14="http://schemas.microsoft.com/office/drawing/2010/main" val="0"/>
@@ -3574,7 +3914,7 @@
         <w:rPr>
           <w:noProof/>
         </w:rPr>
-        <w:t>3</w:t>
+        <w:t>4</w:t>
       </w:r>
       <w:r>
         <w:rPr>
@@ -3648,22 +3988,7 @@
         <w:rPr>
           <w:lang w:eastAsia="en-GB"/>
         </w:rPr>
-        <w:lastRenderedPageBreak/>
-        <w:t xml:space="preserve">convolutional, pooling, and </w:t>
-      </w:r>
-      <w:proofErr w:type="gramStart"/>
-      <w:r>
-        <w:rPr>
-          <w:lang w:eastAsia="en-GB"/>
-        </w:rPr>
-        <w:t>fully-connected</w:t>
-      </w:r>
-      <w:proofErr w:type="gramEnd"/>
-      <w:r>
-        <w:rPr>
-          <w:lang w:eastAsia="en-GB"/>
-        </w:rPr>
-        <w:t xml:space="preserve"> layer</w:t>
+        <w:t>convolutional, pooling, and fully-connected layer</w:t>
       </w:r>
       <w:r>
         <w:rPr>
@@ -3789,21 +4114,7 @@
         <w:rPr>
           <w:lang w:eastAsia="en-GB"/>
         </w:rPr>
-        <w:t xml:space="preserve"> the convolutional, pooling, and </w:t>
-      </w:r>
-      <w:proofErr w:type="gramStart"/>
-      <w:r>
-        <w:rPr>
-          <w:lang w:eastAsia="en-GB"/>
-        </w:rPr>
-        <w:t>fully-connected</w:t>
-      </w:r>
-      <w:proofErr w:type="gramEnd"/>
-      <w:r>
-        <w:rPr>
-          <w:lang w:eastAsia="en-GB"/>
-        </w:rPr>
-        <w:t xml:space="preserve"> layer.</w:t>
+        <w:t xml:space="preserve"> the convolutional, pooling, and fully-connected layer.</w:t>
       </w:r>
     </w:p>
     <w:p>
@@ -3975,6 +4286,7 @@
           <w:rFonts w:eastAsia="Times New Roman"/>
           <w:lang w:eastAsia="en-GB"/>
         </w:rPr>
+        <w:lastRenderedPageBreak/>
         <w:t xml:space="preserve">What are </w:t>
       </w:r>
       <w:r>
@@ -4299,7 +4611,7 @@
       </w:pPr>
     </w:p>
     <w:sectPr>
-      <w:footerReference w:type="default" r:id="rId13"/>
+      <w:footerReference w:type="default" r:id="rId14"/>
       <w:pgSz w:w="11906" w:h="16838"/>
       <w:pgMar w:top="1417" w:right="1417" w:bottom="1417" w:left="1417" w:header="708" w:footer="708" w:gutter="0"/>
       <w:cols w:space="708"/>
@@ -6355,7 +6667,7 @@
     <b:Month>August</b:Month>
     <b:Day>4</b:Day>
     <b:URL>https://towardsdatascience.com/the-mostly-complete-chart-of-neural-networks-explained-3fb6f2367464</b:URL>
-    <b:RefOrder>4</b:RefOrder>
+    <b:RefOrder>5</b:RefOrder>
   </b:Source>
   <b:Source>
     <b:Tag>IBM201</b:Tag>
@@ -6372,7 +6684,7 @@
     <b:Month>September</b:Month>
     <b:Day>14</b:Day>
     <b:URL>https://www.ibm.com/cloud/learn/recurrent-neural-networks#toc-what-are-r-btVB33l5</b:URL>
-    <b:RefOrder>5</b:RefOrder>
+    <b:RefOrder>6</b:RefOrder>
   </b:Source>
   <b:Source>
     <b:Tag>IBM202</b:Tag>
@@ -6389,7 +6701,7 @@
     <b:Month>October</b:Month>
     <b:Day>20</b:Day>
     <b:URL>https://www.ibm.com/cloud/learn/convolutional-neural-networks</b:URL>
-    <b:RefOrder>6</b:RefOrder>
+    <b:RefOrder>7</b:RefOrder>
   </b:Source>
   <b:Source>
     <b:Tag>3Bl17</b:Tag>
@@ -6433,11 +6745,31 @@
     <b:LCID>en-GB</b:LCID>
     <b:RefOrder>3</b:RefOrder>
   </b:Source>
+  <b:Source>
+    <b:Tag>3Bl172</b:Tag>
+    <b:SourceType>InternetSite</b:SourceType>
+    <b:Guid>{DEC88DFB-950A-47D7-BACD-A2F3CE731BEE}</b:Guid>
+    <b:Author>
+      <b:Author>
+        <b:NameList>
+          <b:Person>
+            <b:Last>3Blue1Brown</b:Last>
+          </b:Person>
+        </b:NameList>
+      </b:Author>
+    </b:Author>
+    <b:Title>What is backpropagation really doing? | Chapter 3, Deep learning</b:Title>
+    <b:Year>2017</b:Year>
+    <b:Month>November</b:Month>
+    <b:Day>3</b:Day>
+    <b:URL>https://www.youtube.com/watch?v=Ilg3gGewQ5U</b:URL>
+    <b:RefOrder>4</b:RefOrder>
+  </b:Source>
 </b:Sources>
 </file>
 
 <file path=customXml/itemProps1.xml><?xml version="1.0" encoding="utf-8"?>
-<ds:datastoreItem xmlns:ds="http://schemas.openxmlformats.org/officeDocument/2006/customXml" ds:itemID="{87B654D0-D5DF-48E2-BBF5-C6FF224BE5F8}">
+<ds:datastoreItem xmlns:ds="http://schemas.openxmlformats.org/officeDocument/2006/customXml" ds:itemID="{AE38F8F4-B36E-4B7A-8CA6-1FF167640C76}">
   <ds:schemaRefs>
     <ds:schemaRef ds:uri="http://schemas.openxmlformats.org/officeDocument/2006/bibliography"/>
   </ds:schemaRefs>

</xml_diff>

<commit_message>
added unit tests for activation functions
</commit_message>
<xml_diff>
--- a/documents/Research Document.docx
+++ b/documents/Research Document.docx
@@ -114,7 +114,7 @@
                                 <w:noProof/>
                                 <w:lang w:val="nl-NL"/>
                               </w:rPr>
-                              <w:t>29-9-2021</w:t>
+                              <w:t>4-10-2021</w:t>
                             </w:r>
                             <w:r>
                               <w:rPr>
@@ -199,7 +199,7 @@
                           <w:noProof/>
                           <w:lang w:val="nl-NL"/>
                         </w:rPr>
-                        <w:t>29-9-2021</w:t>
+                        <w:t>4-10-2021</w:t>
                       </w:r>
                       <w:r>
                         <w:rPr>
@@ -717,21 +717,7 @@
                 <w:rStyle w:val="Hyperlink"/>
                 <w:noProof/>
               </w:rPr>
-              <w:t xml:space="preserve">How a neural </w:t>
-            </w:r>
-            <w:r>
-              <w:rPr>
-                <w:rStyle w:val="Hyperlink"/>
-                <w:noProof/>
-              </w:rPr>
-              <w:t>n</w:t>
-            </w:r>
-            <w:r>
-              <w:rPr>
-                <w:rStyle w:val="Hyperlink"/>
-                <w:noProof/>
-              </w:rPr>
-              <w:t>etwork works</w:t>
+              <w:t>How a neural network works</w:t>
             </w:r>
             <w:r>
               <w:rPr>
@@ -2019,13 +2005,7 @@
             <w:rPr>
               <w:rFonts w:ascii="Cambria Math" w:hAnsi="Cambria Math" w:cstheme="minorHAnsi"/>
             </w:rPr>
-            <m:t>ŷ</m:t>
-          </m:r>
-          <m:r>
-            <w:rPr>
-              <w:rFonts w:ascii="Cambria Math" w:hAnsi="Cambria Math" w:cstheme="minorHAnsi"/>
-            </w:rPr>
-            <m:t>= σ</m:t>
+            <m:t>ŷ= σ</m:t>
           </m:r>
           <m:d>
             <m:dPr>
@@ -2169,6 +2149,7 @@
           <w:id w:val="220803303"/>
           <w:citation/>
         </w:sdtPr>
+        <w:sdtEndPr/>
         <w:sdtContent>
           <w:r>
             <w:fldChar w:fldCharType="begin"/>
@@ -2183,14 +2164,7 @@
             <w:rPr>
               <w:noProof/>
             </w:rPr>
-            <w:t xml:space="preserve">(3Blue1Brown, But what is a neural network? </w:t>
-          </w:r>
-          <w:r>
-            <w:rPr>
-              <w:noProof/>
-              <w:lang w:val="nl-NL"/>
-            </w:rPr>
-            <w:t>| Chapter 1, Deep learning, 2017)</w:t>
+            <w:t>(3Blue1Brown, But what is a neural network? | Chapter 1, Deep learning, 2017)</w:t>
           </w:r>
           <w:r>
             <w:fldChar w:fldCharType="end"/>
@@ -2405,14 +2379,7 @@
               <w:rFonts w:ascii="Cambria Math" w:hAnsi="Cambria Math"/>
               <w:lang w:eastAsia="en-GB"/>
             </w:rPr>
-            <m:t>loss</m:t>
-          </m:r>
-          <m:r>
-            <w:rPr>
-              <w:rFonts w:ascii="Cambria Math" w:hAnsi="Cambria Math"/>
-              <w:lang w:eastAsia="en-GB"/>
-            </w:rPr>
-            <m:t xml:space="preserve">= </m:t>
+            <m:t xml:space="preserve">loss= </m:t>
           </m:r>
           <m:nary>
             <m:naryPr>
@@ -2497,13 +2464,7 @@
                     <w:rPr>
                       <w:rFonts w:ascii="Cambria Math" w:hAnsi="Cambria Math" w:cstheme="minorHAnsi"/>
                     </w:rPr>
-                    <m:t>-</m:t>
-                  </m:r>
-                  <m:r>
-                    <w:rPr>
-                      <w:rFonts w:ascii="Cambria Math" w:hAnsi="Cambria Math" w:cstheme="minorHAnsi"/>
-                    </w:rPr>
-                    <m:t xml:space="preserve"> </m:t>
+                    <m:t xml:space="preserve">- </m:t>
                   </m:r>
                   <m:sSub>
                     <m:sSubPr>
@@ -2665,6 +2626,7 @@
           <w:id w:val="2048559591"/>
           <w:citation/>
         </w:sdtPr>
+        <w:sdtEndPr/>
         <w:sdtContent>
           <w:r>
             <w:rPr>
@@ -2933,24 +2895,14 @@
       <w:r>
         <w:t xml:space="preserve">Figure </w:t>
       </w:r>
-      <w:r>
-        <w:fldChar w:fldCharType="begin"/>
-      </w:r>
-      <w:r>
-        <w:instrText xml:space="preserve"> SEQ Figure \* ARABIC </w:instrText>
-      </w:r>
-      <w:r>
-        <w:fldChar w:fldCharType="separate"/>
-      </w:r>
-      <w:r>
-        <w:rPr>
-          <w:noProof/>
-        </w:rPr>
-        <w:t>1</w:t>
-      </w:r>
-      <w:r>
-        <w:fldChar w:fldCharType="end"/>
-      </w:r>
+      <w:fldSimple w:instr=" SEQ Figure \* ARABIC ">
+        <w:r>
+          <w:rPr>
+            <w:noProof/>
+          </w:rPr>
+          <w:t>1</w:t>
+        </w:r>
+      </w:fldSimple>
       <w:r>
         <w:t>: Updating weights and biases. (Source: 3Blue1Brown)</w:t>
       </w:r>
@@ -3047,6 +2999,7 @@
           <w:id w:val="1136227748"/>
           <w:citation/>
         </w:sdtPr>
+        <w:sdtEndPr/>
         <w:sdtContent>
           <w:r>
             <w:rPr>
@@ -3071,14 +3024,7 @@
               <w:noProof/>
               <w:lang w:eastAsia="en-GB"/>
             </w:rPr>
-            <w:t xml:space="preserve">(3Blue1Brown, What is backpropagation really doing? </w:t>
-          </w:r>
-          <w:r>
-            <w:rPr>
-              <w:noProof/>
-              <w:lang w:eastAsia="en-GB"/>
-            </w:rPr>
-            <w:t>| Chapter 3, Deep learning, 2017)</w:t>
+            <w:t>(3Blue1Brown, What is backpropagation really doing? | Chapter 3, Deep learning, 2017)</w:t>
           </w:r>
           <w:r>
             <w:rPr>
@@ -3334,27 +3280,14 @@
       <w:r>
         <w:t xml:space="preserve">Figure </w:t>
       </w:r>
-      <w:r>
-        <w:fldChar w:fldCharType="begin"/>
-      </w:r>
-      <w:r>
-        <w:instrText xml:space="preserve"> SEQ Figure \* ARABIC </w:instrText>
-      </w:r>
-      <w:r>
-        <w:fldChar w:fldCharType="separate"/>
-      </w:r>
-      <w:r>
-        <w:rPr>
-          <w:noProof/>
-        </w:rPr>
-        <w:t>2</w:t>
-      </w:r>
-      <w:r>
-        <w:rPr>
-          <w:noProof/>
-        </w:rPr>
-        <w:fldChar w:fldCharType="end"/>
-      </w:r>
+      <w:fldSimple w:instr=" SEQ Figure \* ARABIC ">
+        <w:r>
+          <w:rPr>
+            <w:noProof/>
+          </w:rPr>
+          <w:t>2</w:t>
+        </w:r>
+      </w:fldSimple>
       <w:r>
         <w:t>: Diagram of a perceptron</w:t>
       </w:r>
@@ -3582,27 +3515,14 @@
       <w:r>
         <w:t xml:space="preserve">Figure </w:t>
       </w:r>
-      <w:r>
-        <w:fldChar w:fldCharType="begin"/>
-      </w:r>
-      <w:r>
-        <w:instrText xml:space="preserve"> SEQ Figure \* ARABIC </w:instrText>
-      </w:r>
-      <w:r>
-        <w:fldChar w:fldCharType="separate"/>
-      </w:r>
-      <w:r>
-        <w:rPr>
-          <w:noProof/>
-        </w:rPr>
-        <w:t>3</w:t>
-      </w:r>
-      <w:r>
-        <w:rPr>
-          <w:noProof/>
-        </w:rPr>
-        <w:fldChar w:fldCharType="end"/>
-      </w:r>
+      <w:fldSimple w:instr=" SEQ Figure \* ARABIC ">
+        <w:r>
+          <w:rPr>
+            <w:noProof/>
+          </w:rPr>
+          <w:t>3</w:t>
+        </w:r>
+      </w:fldSimple>
       <w:r>
         <w:t xml:space="preserve">: </w:t>
       </w:r>
@@ -3901,27 +3821,14 @@
       <w:r>
         <w:t xml:space="preserve">Figure </w:t>
       </w:r>
-      <w:r>
-        <w:fldChar w:fldCharType="begin"/>
-      </w:r>
-      <w:r>
-        <w:instrText xml:space="preserve"> SEQ Figure \* ARABIC </w:instrText>
-      </w:r>
-      <w:r>
-        <w:fldChar w:fldCharType="separate"/>
-      </w:r>
-      <w:r>
-        <w:rPr>
-          <w:noProof/>
-        </w:rPr>
-        <w:t>4</w:t>
-      </w:r>
-      <w:r>
-        <w:rPr>
-          <w:noProof/>
-        </w:rPr>
-        <w:fldChar w:fldCharType="end"/>
-      </w:r>
+      <w:fldSimple w:instr=" SEQ Figure \* ARABIC ">
+        <w:r>
+          <w:rPr>
+            <w:noProof/>
+          </w:rPr>
+          <w:t>4</w:t>
+        </w:r>
+      </w:fldSimple>
       <w:r>
         <w:t>: Comparison of Recurrent Neural Networks (</w:t>
       </w:r>
@@ -3988,7 +3895,21 @@
         <w:rPr>
           <w:lang w:eastAsia="en-GB"/>
         </w:rPr>
-        <w:t>convolutional, pooling, and fully-connected layer</w:t>
+        <w:t xml:space="preserve">convolutional, pooling, and </w:t>
+      </w:r>
+      <w:proofErr w:type="gramStart"/>
+      <w:r>
+        <w:rPr>
+          <w:lang w:eastAsia="en-GB"/>
+        </w:rPr>
+        <w:t>fully-connected</w:t>
+      </w:r>
+      <w:proofErr w:type="gramEnd"/>
+      <w:r>
+        <w:rPr>
+          <w:lang w:eastAsia="en-GB"/>
+        </w:rPr>
+        <w:t xml:space="preserve"> layer</w:t>
       </w:r>
       <w:r>
         <w:rPr>
@@ -4114,7 +4035,21 @@
         <w:rPr>
           <w:lang w:eastAsia="en-GB"/>
         </w:rPr>
-        <w:t xml:space="preserve"> the convolutional, pooling, and fully-connected layer.</w:t>
+        <w:t xml:space="preserve"> the convolutional, pooling, and </w:t>
+      </w:r>
+      <w:proofErr w:type="gramStart"/>
+      <w:r>
+        <w:rPr>
+          <w:lang w:eastAsia="en-GB"/>
+        </w:rPr>
+        <w:t>fully-connected</w:t>
+      </w:r>
+      <w:proofErr w:type="gramEnd"/>
+      <w:r>
+        <w:rPr>
+          <w:lang w:eastAsia="en-GB"/>
+        </w:rPr>
+        <w:t xml:space="preserve"> layer.</w:t>
       </w:r>
     </w:p>
     <w:p>
@@ -4468,6 +4403,64 @@
                   <w:noProof/>
                 </w:rPr>
                 <w:t>. Retrieved from https://www.youtube.com/watch?v=aircAruvnKk</w:t>
+              </w:r>
+            </w:p>
+            <w:p>
+              <w:pPr>
+                <w:pStyle w:val="Bibliografie"/>
+                <w:ind w:left="720" w:hanging="720"/>
+                <w:rPr>
+                  <w:noProof/>
+                </w:rPr>
+              </w:pPr>
+              <w:r>
+                <w:rPr>
+                  <w:noProof/>
+                </w:rPr>
+                <w:t xml:space="preserve">3Blue1Brown. (2017, October 16). </w:t>
+              </w:r>
+              <w:r>
+                <w:rPr>
+                  <w:i/>
+                  <w:iCs/>
+                  <w:noProof/>
+                </w:rPr>
+                <w:t>Gradient descent, how neural networks learn | Chapter 2, Deep learning</w:t>
+              </w:r>
+              <w:r>
+                <w:rPr>
+                  <w:noProof/>
+                </w:rPr>
+                <w:t>. Retrieved from https://www.youtube.com/watch?v=IHZwWFHWa-w</w:t>
+              </w:r>
+            </w:p>
+            <w:p>
+              <w:pPr>
+                <w:pStyle w:val="Bibliografie"/>
+                <w:ind w:left="720" w:hanging="720"/>
+                <w:rPr>
+                  <w:noProof/>
+                </w:rPr>
+              </w:pPr>
+              <w:r>
+                <w:rPr>
+                  <w:noProof/>
+                </w:rPr>
+                <w:t xml:space="preserve">3Blue1Brown. (2017, November 3). </w:t>
+              </w:r>
+              <w:r>
+                <w:rPr>
+                  <w:i/>
+                  <w:iCs/>
+                  <w:noProof/>
+                </w:rPr>
+                <w:t>What is backpropagation really doing? | Chapter 3, Deep learning</w:t>
+              </w:r>
+              <w:r>
+                <w:rPr>
+                  <w:noProof/>
+                </w:rPr>
+                <w:t>. Retrieved from https://www.youtube.com/watch?v=Ilg3gGewQ5U</w:t>
               </w:r>
             </w:p>
             <w:p>

</xml_diff>